<commit_message>
Refactor MM, GANTT, PM; delete junk
</commit_message>
<xml_diff>
--- a/PROJECT/PM/TINF20C_PM_Team_2_v1.0.docx
+++ b/PROJECT/PM/TINF20C_PM_Team_2_v1.0.docx
@@ -1,6 +1,6 @@
 
 <file path=word/document.xml><?xml version="1.0" encoding="utf-8"?>
-<w:document xmlns:wpc="http://schemas.microsoft.com/office/word/2010/wordprocessingCanvas" xmlns:cx="http://schemas.microsoft.com/office/drawing/2014/chartex" xmlns:cx1="http://schemas.microsoft.com/office/drawing/2015/9/8/chartex" xmlns:cx2="http://schemas.microsoft.com/office/drawing/2015/10/21/chartex" xmlns:cx3="http://schemas.microsoft.com/office/drawing/2016/5/9/chartex" xmlns:cx4="http://schemas.microsoft.com/office/drawing/2016/5/10/chartex" xmlns:cx5="http://schemas.microsoft.com/office/drawing/2016/5/11/chartex" xmlns:cx6="http://schemas.microsoft.com/office/drawing/2016/5/12/chartex" xmlns:cx7="http://schemas.microsoft.com/office/drawing/2016/5/13/chartex" xmlns:cx8="http://schemas.microsoft.com/office/drawing/2016/5/14/chartex" xmlns:mc="http://schemas.openxmlformats.org/markup-compatibility/2006" xmlns:aink="http://schemas.microsoft.com/office/drawing/2016/ink" xmlns:am3d="http://schemas.microsoft.com/office/drawing/2017/model3d" xmlns:o="urn:schemas-microsoft-com:office:office" xmlns:r="http://schemas.openxmlformats.org/officeDocument/2006/relationships" xmlns:m="http://schemas.openxmlformats.org/officeDocument/2006/math" xmlns:v="urn:schemas-microsoft-com:vml" xmlns:wp14="http://schemas.microsoft.com/office/word/2010/wordprocessingDrawing" xmlns:wp="http://schemas.openxmlformats.org/drawingml/2006/wordprocessingDrawing" xmlns:w10="urn:schemas-microsoft-com:office:word" xmlns:w="http://schemas.openxmlformats.org/wordprocessingml/2006/main" xmlns:w14="http://schemas.microsoft.com/office/word/2010/wordml" xmlns:w15="http://schemas.microsoft.com/office/word/2012/wordml" xmlns:w16cex="http://schemas.microsoft.com/office/word/2018/wordml/cex" xmlns:w16cid="http://schemas.microsoft.com/office/word/2016/wordml/cid" xmlns:w16="http://schemas.microsoft.com/office/word/2018/wordml" xmlns:w16sdtdh="http://schemas.microsoft.com/office/word/2020/wordml/sdtdatahash" xmlns:w16se="http://schemas.microsoft.com/office/word/2015/wordml/symex" xmlns:wpg="http://schemas.microsoft.com/office/word/2010/wordprocessingGroup" xmlns:wpi="http://schemas.microsoft.com/office/word/2010/wordprocessingInk" xmlns:wne="http://schemas.microsoft.com/office/word/2006/wordml" xmlns:wps="http://schemas.microsoft.com/office/word/2010/wordprocessingShape" mc:Ignorable="w14 w15 w16se w16cid w16 w16cex w16sdtdh wp14">
+<w:document xmlns:wpc="http://schemas.microsoft.com/office/word/2010/wordprocessingCanvas" xmlns:cx="http://schemas.microsoft.com/office/drawing/2014/chartex" xmlns:cx1="http://schemas.microsoft.com/office/drawing/2015/9/8/chartex" xmlns:cx2="http://schemas.microsoft.com/office/drawing/2015/10/21/chartex" xmlns:cx3="http://schemas.microsoft.com/office/drawing/2016/5/9/chartex" xmlns:cx4="http://schemas.microsoft.com/office/drawing/2016/5/10/chartex" xmlns:cx5="http://schemas.microsoft.com/office/drawing/2016/5/11/chartex" xmlns:cx6="http://schemas.microsoft.com/office/drawing/2016/5/12/chartex" xmlns:cx7="http://schemas.microsoft.com/office/drawing/2016/5/13/chartex" xmlns:cx8="http://schemas.microsoft.com/office/drawing/2016/5/14/chartex" xmlns:mc="http://schemas.openxmlformats.org/markup-compatibility/2006" xmlns:aink="http://schemas.microsoft.com/office/drawing/2016/ink" xmlns:am3d="http://schemas.microsoft.com/office/drawing/2017/model3d" xmlns:o="urn:schemas-microsoft-com:office:office" xmlns:oel="http://schemas.microsoft.com/office/2019/extlst" xmlns:r="http://schemas.openxmlformats.org/officeDocument/2006/relationships" xmlns:m="http://schemas.openxmlformats.org/officeDocument/2006/math" xmlns:v="urn:schemas-microsoft-com:vml" xmlns:wp14="http://schemas.microsoft.com/office/word/2010/wordprocessingDrawing" xmlns:wp="http://schemas.openxmlformats.org/drawingml/2006/wordprocessingDrawing" xmlns:w10="urn:schemas-microsoft-com:office:word" xmlns:w="http://schemas.openxmlformats.org/wordprocessingml/2006/main" xmlns:w14="http://schemas.microsoft.com/office/word/2010/wordml" xmlns:w15="http://schemas.microsoft.com/office/word/2012/wordml" xmlns:w16cex="http://schemas.microsoft.com/office/word/2018/wordml/cex" xmlns:w16cid="http://schemas.microsoft.com/office/word/2016/wordml/cid" xmlns:w16="http://schemas.microsoft.com/office/word/2018/wordml" xmlns:w16sdtdh="http://schemas.microsoft.com/office/word/2020/wordml/sdtdatahash" xmlns:w16se="http://schemas.microsoft.com/office/word/2015/wordml/symex" xmlns:wpg="http://schemas.microsoft.com/office/word/2010/wordprocessingGroup" xmlns:wpi="http://schemas.microsoft.com/office/word/2010/wordprocessingInk" xmlns:wne="http://schemas.microsoft.com/office/word/2006/wordml" xmlns:wps="http://schemas.microsoft.com/office/word/2010/wordprocessingShape" mc:Ignorable="w14 w15 w16se w16cid w16 w16cex w16sdtdh wp14">
   <w:body>
     <w:p>
       <w:pPr>
@@ -3744,13 +3744,8 @@
               <w:t>S</w:t>
             </w:r>
             <w:r>
-              <w:t>innvolle Teammeetings mit aussagekräftigen Meeting-</w:t>
-            </w:r>
-            <w:proofErr w:type="spellStart"/>
-            <w:r>
-              <w:t>Minutes</w:t>
-            </w:r>
-            <w:proofErr w:type="spellEnd"/>
+              <w:t>innvolle Teammeetings mit aussagekräftigen Meeting-Minutes</w:t>
+            </w:r>
           </w:p>
         </w:tc>
       </w:tr>
@@ -9598,29 +9593,7 @@
           <w:iCs/>
           <w:color w:val="000000"/>
         </w:rPr>
-        <w:t xml:space="preserve">Ein potenzielles Risiko </w:t>
-      </w:r>
-      <w:proofErr w:type="gramStart"/>
-      <w:r>
-        <w:rPr>
-          <w:rStyle w:val="Verzeichnissprung"/>
-          <w:rFonts w:ascii="Calibri" w:hAnsi="Calibri" w:cs="Calibri"/>
-          <w:i/>
-          <w:iCs/>
-          <w:color w:val="000000"/>
-        </w:rPr>
-        <w:t>sind</w:t>
-      </w:r>
-      <w:proofErr w:type="gramEnd"/>
-      <w:r>
-        <w:rPr>
-          <w:rStyle w:val="Verzeichnissprung"/>
-          <w:rFonts w:ascii="Calibri" w:hAnsi="Calibri" w:cs="Calibri"/>
-          <w:i/>
-          <w:iCs/>
-          <w:color w:val="000000"/>
-        </w:rPr>
-        <w:t xml:space="preserve"> die Personalkosten, die entstehen, wenn sich die Fertigstellung des Produkts verzögert.</w:t>
+        <w:t>Ein potenzielles Risiko sind die Personalkosten, die entstehen, wenn sich die Fertigstellung des Produkts verzögert.</w:t>
       </w:r>
     </w:p>
     <w:p>
@@ -10251,7 +10224,6 @@
                 <w:lang w:val="en-US" w:eastAsia="en-US"/>
               </w:rPr>
             </w:pPr>
-            <w:proofErr w:type="spellStart"/>
             <w:r>
               <w:rPr>
                 <w:b/>
@@ -10260,7 +10232,6 @@
               </w:rPr>
               <w:t>Arbeitspaketspezifikation</w:t>
             </w:r>
-            <w:proofErr w:type="spellEnd"/>
           </w:p>
         </w:tc>
       </w:tr>
@@ -10290,40 +10261,21 @@
                 <w:lang w:val="en-US" w:eastAsia="en-US"/>
               </w:rPr>
             </w:pPr>
-            <w:proofErr w:type="spellStart"/>
             <w:r>
               <w:rPr>
                 <w:b/>
                 <w:bCs/>
                 <w:lang w:val="en-US" w:eastAsia="en-US"/>
               </w:rPr>
-              <w:t>Arbeitspaket</w:t>
-            </w:r>
-            <w:proofErr w:type="spellEnd"/>
-            <w:r>
-              <w:rPr>
-                <w:b/>
+              <w:t xml:space="preserve">Arbeitspaket: </w:t>
+            </w:r>
+            <w:r>
+              <w:rPr>
                 <w:bCs/>
                 <w:lang w:val="en-US" w:eastAsia="en-US"/>
               </w:rPr>
-              <w:t xml:space="preserve">: </w:t>
-            </w:r>
-            <w:r>
-              <w:rPr>
-                <w:bCs/>
-                <w:lang w:val="en-US" w:eastAsia="en-US"/>
-              </w:rPr>
-              <w:t xml:space="preserve">1.0 </w:t>
-            </w:r>
-            <w:proofErr w:type="spellStart"/>
-            <w:r>
-              <w:rPr>
-                <w:bCs/>
-                <w:lang w:val="en-US" w:eastAsia="en-US"/>
-              </w:rPr>
-              <w:t>Analyse</w:t>
-            </w:r>
-            <w:proofErr w:type="spellEnd"/>
+              <w:t>1.0 Analyse</w:t>
+            </w:r>
           </w:p>
         </w:tc>
       </w:tr>
@@ -10353,35 +10305,7 @@
               <w:rPr>
                 <w:lang w:val="en-US" w:eastAsia="en-US"/>
               </w:rPr>
-              <w:t xml:space="preserve">AP </w:t>
-            </w:r>
-            <w:proofErr w:type="spellStart"/>
-            <w:r>
-              <w:rPr>
-                <w:lang w:val="en-US" w:eastAsia="en-US"/>
-              </w:rPr>
-              <w:t>Inhalte</w:t>
-            </w:r>
-            <w:proofErr w:type="spellEnd"/>
-            <w:r>
-              <w:rPr>
-                <w:lang w:val="en-US" w:eastAsia="en-US"/>
-              </w:rPr>
-              <w:t xml:space="preserve"> / </w:t>
-            </w:r>
-            <w:proofErr w:type="spellStart"/>
-            <w:r>
-              <w:rPr>
-                <w:lang w:val="en-US" w:eastAsia="en-US"/>
-              </w:rPr>
-              <w:t>Ergebnisse</w:t>
-            </w:r>
-            <w:proofErr w:type="spellEnd"/>
-            <w:r>
-              <w:rPr>
-                <w:lang w:val="en-US" w:eastAsia="en-US"/>
-              </w:rPr>
-              <w:t>:</w:t>
+              <w:t>AP Inhalte / Ergebnisse:</w:t>
             </w:r>
           </w:p>
         </w:tc>
@@ -10415,14 +10339,12 @@
                 <w:lang w:val="en-US" w:eastAsia="en-US"/>
               </w:rPr>
             </w:pPr>
-            <w:proofErr w:type="spellStart"/>
             <w:r>
               <w:rPr>
                 <w:lang w:val="en-US" w:eastAsia="en-US"/>
               </w:rPr>
               <w:t>Projektplan</w:t>
             </w:r>
-            <w:proofErr w:type="spellEnd"/>
           </w:p>
           <w:p>
             <w:pPr>
@@ -10469,19 +10391,11 @@
                 <w:lang w:val="en-US" w:eastAsia="en-US"/>
               </w:rPr>
             </w:pPr>
-            <w:proofErr w:type="spellStart"/>
             <w:r>
               <w:rPr>
                 <w:lang w:val="en-US" w:eastAsia="en-US"/>
               </w:rPr>
-              <w:t>Lastenheft</w:t>
-            </w:r>
-            <w:proofErr w:type="spellEnd"/>
-            <w:r>
-              <w:rPr>
-                <w:lang w:val="en-US" w:eastAsia="en-US"/>
-              </w:rPr>
-              <w:t xml:space="preserve"> (CRS)</w:t>
+              <w:t>Lastenheft (CRS)</w:t>
             </w:r>
           </w:p>
           <w:p>
@@ -10503,14 +10417,12 @@
                 <w:lang w:val="en-US" w:eastAsia="en-US"/>
               </w:rPr>
             </w:pPr>
-            <w:proofErr w:type="spellStart"/>
             <w:r>
               <w:rPr>
                 <w:lang w:val="en-US" w:eastAsia="en-US"/>
               </w:rPr>
               <w:t>Systemmodellierung</w:t>
             </w:r>
-            <w:proofErr w:type="spellEnd"/>
           </w:p>
         </w:tc>
       </w:tr>
@@ -10536,19 +10448,11 @@
                 <w:lang w:val="en-US" w:eastAsia="en-US"/>
               </w:rPr>
             </w:pPr>
-            <w:proofErr w:type="spellStart"/>
             <w:r>
               <w:rPr>
                 <w:lang w:val="en-US" w:eastAsia="en-US"/>
               </w:rPr>
-              <w:t>Verantwortung</w:t>
-            </w:r>
-            <w:proofErr w:type="spellEnd"/>
-            <w:r>
-              <w:rPr>
-                <w:lang w:val="en-US" w:eastAsia="en-US"/>
-              </w:rPr>
-              <w:t>:</w:t>
+              <w:t>Verantwortung:</w:t>
             </w:r>
           </w:p>
         </w:tc>
@@ -10574,30 +10478,8 @@
               <w:rPr>
                 <w:lang w:val="en-US" w:eastAsia="en-US"/>
               </w:rPr>
-              <w:t xml:space="preserve">Kevin </w:t>
-            </w:r>
-            <w:proofErr w:type="spellStart"/>
-            <w:r>
-              <w:rPr>
-                <w:lang w:val="en-US" w:eastAsia="en-US"/>
-              </w:rPr>
-              <w:t>Pauer</w:t>
-            </w:r>
-            <w:proofErr w:type="spellEnd"/>
-            <w:r>
-              <w:rPr>
-                <w:lang w:val="en-US" w:eastAsia="en-US"/>
-              </w:rPr>
-              <w:t xml:space="preserve">, Calvin Friedrich, Leon </w:t>
-            </w:r>
-            <w:proofErr w:type="spellStart"/>
-            <w:r>
-              <w:rPr>
-                <w:lang w:val="en-US" w:eastAsia="en-US"/>
-              </w:rPr>
-              <w:t>Amtmann</w:t>
-            </w:r>
-            <w:proofErr w:type="spellEnd"/>
+              <w:t>Kevin Pauer, Calvin Friedrich, Leon Amtmann</w:t>
+            </w:r>
           </w:p>
         </w:tc>
       </w:tr>
@@ -10623,19 +10505,11 @@
                 <w:lang w:val="en-US" w:eastAsia="en-US"/>
               </w:rPr>
             </w:pPr>
-            <w:proofErr w:type="spellStart"/>
             <w:r>
               <w:rPr>
                 <w:lang w:val="en-US" w:eastAsia="en-US"/>
               </w:rPr>
-              <w:t>Mitarbeit</w:t>
-            </w:r>
-            <w:proofErr w:type="spellEnd"/>
-            <w:r>
-              <w:rPr>
-                <w:lang w:val="en-US" w:eastAsia="en-US"/>
-              </w:rPr>
-              <w:t>:</w:t>
+              <w:t>Mitarbeit:</w:t>
             </w:r>
           </w:p>
         </w:tc>
@@ -10661,44 +10535,8 @@
               <w:rPr>
                 <w:lang w:val="en-GB" w:eastAsia="en-US"/>
               </w:rPr>
-              <w:t xml:space="preserve">Fabian </w:t>
-            </w:r>
-            <w:proofErr w:type="spellStart"/>
-            <w:r>
-              <w:rPr>
-                <w:lang w:val="en-GB" w:eastAsia="en-US"/>
-              </w:rPr>
-              <w:t>Thomé</w:t>
-            </w:r>
-            <w:proofErr w:type="spellEnd"/>
-            <w:r>
-              <w:rPr>
-                <w:lang w:val="en-GB" w:eastAsia="en-US"/>
-              </w:rPr>
-              <w:t xml:space="preserve">, Thorsten Rausch, Max </w:t>
-            </w:r>
-            <w:proofErr w:type="spellStart"/>
-            <w:r>
-              <w:rPr>
-                <w:lang w:val="en-GB" w:eastAsia="en-US"/>
-              </w:rPr>
-              <w:t>Gohlke</w:t>
-            </w:r>
-            <w:proofErr w:type="spellEnd"/>
-            <w:r>
-              <w:rPr>
-                <w:lang w:val="en-GB" w:eastAsia="en-US"/>
-              </w:rPr>
-              <w:t xml:space="preserve">, Tim </w:t>
-            </w:r>
-            <w:proofErr w:type="spellStart"/>
-            <w:r>
-              <w:rPr>
-                <w:lang w:val="en-GB" w:eastAsia="en-US"/>
-              </w:rPr>
-              <w:t>Sellemann</w:t>
-            </w:r>
-            <w:proofErr w:type="spellEnd"/>
+              <w:t>Fabian Thomé, Thorsten Rausch, Max Gohlke, Tim Sellemann</w:t>
+            </w:r>
           </w:p>
         </w:tc>
       </w:tr>
@@ -10759,21 +10597,12 @@
                 <w:lang w:val="en-US" w:eastAsia="en-US"/>
               </w:rPr>
             </w:pPr>
-            <w:proofErr w:type="spellStart"/>
             <w:r>
               <w:rPr>
                 <w:b/>
                 <w:lang w:val="en-US" w:eastAsia="en-US"/>
               </w:rPr>
-              <w:t>Arbeitspaket</w:t>
-            </w:r>
-            <w:proofErr w:type="spellEnd"/>
-            <w:r>
-              <w:rPr>
-                <w:b/>
-                <w:lang w:val="en-US" w:eastAsia="en-US"/>
-              </w:rPr>
-              <w:t xml:space="preserve">: </w:t>
+              <w:t xml:space="preserve">Arbeitspaket: </w:t>
             </w:r>
             <w:r>
               <w:rPr>
@@ -10811,35 +10640,7 @@
               <w:rPr>
                 <w:lang w:val="en-US" w:eastAsia="en-US"/>
               </w:rPr>
-              <w:t xml:space="preserve">AP </w:t>
-            </w:r>
-            <w:proofErr w:type="spellStart"/>
-            <w:r>
-              <w:rPr>
-                <w:lang w:val="en-US" w:eastAsia="en-US"/>
-              </w:rPr>
-              <w:t>Inhalte</w:t>
-            </w:r>
-            <w:proofErr w:type="spellEnd"/>
-            <w:r>
-              <w:rPr>
-                <w:lang w:val="en-US" w:eastAsia="en-US"/>
-              </w:rPr>
-              <w:t xml:space="preserve"> / </w:t>
-            </w:r>
-            <w:proofErr w:type="spellStart"/>
-            <w:r>
-              <w:rPr>
-                <w:lang w:val="en-US" w:eastAsia="en-US"/>
-              </w:rPr>
-              <w:t>Ergebnisse</w:t>
-            </w:r>
-            <w:proofErr w:type="spellEnd"/>
-            <w:r>
-              <w:rPr>
-                <w:lang w:val="en-US" w:eastAsia="en-US"/>
-              </w:rPr>
-              <w:t>:</w:t>
+              <w:t>AP Inhalte / Ergebnisse:</w:t>
             </w:r>
           </w:p>
         </w:tc>
@@ -10873,19 +10674,11 @@
                 <w:lang w:val="en-US" w:eastAsia="en-US"/>
               </w:rPr>
             </w:pPr>
-            <w:proofErr w:type="spellStart"/>
             <w:r>
               <w:rPr>
                 <w:lang w:val="en-US" w:eastAsia="en-US"/>
               </w:rPr>
-              <w:t>Pflichtenheft</w:t>
-            </w:r>
-            <w:proofErr w:type="spellEnd"/>
-            <w:r>
-              <w:rPr>
-                <w:lang w:val="en-US" w:eastAsia="en-US"/>
-              </w:rPr>
-              <w:t xml:space="preserve"> (SRS)</w:t>
+              <w:t>Pflichtenheft (SRS)</w:t>
             </w:r>
           </w:p>
           <w:p>
@@ -10907,19 +10700,11 @@
                 <w:lang w:val="en-US" w:eastAsia="en-US"/>
               </w:rPr>
             </w:pPr>
-            <w:proofErr w:type="spellStart"/>
             <w:r>
               <w:rPr>
                 <w:lang w:val="en-US" w:eastAsia="en-US"/>
               </w:rPr>
-              <w:t>Architekturspezifikation</w:t>
-            </w:r>
-            <w:proofErr w:type="spellEnd"/>
-            <w:r>
-              <w:rPr>
-                <w:lang w:val="en-US" w:eastAsia="en-US"/>
-              </w:rPr>
-              <w:t xml:space="preserve"> (SAS)</w:t>
+              <w:t>Architekturspezifikation (SAS)</w:t>
             </w:r>
           </w:p>
           <w:p>
@@ -10941,19 +10726,11 @@
                 <w:lang w:val="en-US" w:eastAsia="en-US"/>
               </w:rPr>
             </w:pPr>
-            <w:proofErr w:type="spellStart"/>
             <w:r>
               <w:rPr>
                 <w:lang w:val="en-US" w:eastAsia="en-US"/>
               </w:rPr>
-              <w:t>Modulspezifikationen</w:t>
-            </w:r>
-            <w:proofErr w:type="spellEnd"/>
-            <w:r>
-              <w:rPr>
-                <w:lang w:val="en-US" w:eastAsia="en-US"/>
-              </w:rPr>
-              <w:t xml:space="preserve"> (MODs)</w:t>
+              <w:t>Modulspezifikationen (MODs)</w:t>
             </w:r>
           </w:p>
         </w:tc>
@@ -10980,19 +10757,11 @@
                 <w:lang w:val="en-US" w:eastAsia="en-US"/>
               </w:rPr>
             </w:pPr>
-            <w:proofErr w:type="spellStart"/>
             <w:r>
               <w:rPr>
                 <w:lang w:val="en-US" w:eastAsia="en-US"/>
               </w:rPr>
-              <w:t>Verantwortung</w:t>
-            </w:r>
-            <w:proofErr w:type="spellEnd"/>
-            <w:r>
-              <w:rPr>
-                <w:lang w:val="en-US" w:eastAsia="en-US"/>
-              </w:rPr>
-              <w:t>:</w:t>
+              <w:t>Verantwortung:</w:t>
             </w:r>
           </w:p>
         </w:tc>
@@ -11018,30 +10787,8 @@
               <w:rPr>
                 <w:lang w:val="en-US" w:eastAsia="en-US"/>
               </w:rPr>
-              <w:t xml:space="preserve">Kevin </w:t>
-            </w:r>
-            <w:proofErr w:type="spellStart"/>
-            <w:r>
-              <w:rPr>
-                <w:lang w:val="en-US" w:eastAsia="en-US"/>
-              </w:rPr>
-              <w:t>Pauer</w:t>
-            </w:r>
-            <w:proofErr w:type="spellEnd"/>
-            <w:r>
-              <w:rPr>
-                <w:lang w:val="en-US" w:eastAsia="en-US"/>
-              </w:rPr>
-              <w:t xml:space="preserve">, Calvin Friedrich, Leon </w:t>
-            </w:r>
-            <w:proofErr w:type="spellStart"/>
-            <w:r>
-              <w:rPr>
-                <w:lang w:val="en-US" w:eastAsia="en-US"/>
-              </w:rPr>
-              <w:t>Amtmann</w:t>
-            </w:r>
-            <w:proofErr w:type="spellEnd"/>
+              <w:t>Kevin Pauer, Calvin Friedrich, Leon Amtmann</w:t>
+            </w:r>
           </w:p>
         </w:tc>
       </w:tr>
@@ -11067,19 +10814,11 @@
                 <w:lang w:val="en-US" w:eastAsia="en-US"/>
               </w:rPr>
             </w:pPr>
-            <w:proofErr w:type="spellStart"/>
             <w:r>
               <w:rPr>
                 <w:lang w:val="en-US" w:eastAsia="en-US"/>
               </w:rPr>
-              <w:t>Mitarbeit</w:t>
-            </w:r>
-            <w:proofErr w:type="spellEnd"/>
-            <w:r>
-              <w:rPr>
-                <w:lang w:val="en-US" w:eastAsia="en-US"/>
-              </w:rPr>
-              <w:t>:</w:t>
+              <w:t>Mitarbeit:</w:t>
             </w:r>
           </w:p>
         </w:tc>
@@ -11105,44 +10844,8 @@
               <w:rPr>
                 <w:lang w:val="en-GB" w:eastAsia="en-US"/>
               </w:rPr>
-              <w:t xml:space="preserve">Fabian </w:t>
-            </w:r>
-            <w:proofErr w:type="spellStart"/>
-            <w:r>
-              <w:rPr>
-                <w:lang w:val="en-GB" w:eastAsia="en-US"/>
-              </w:rPr>
-              <w:t>Thomé</w:t>
-            </w:r>
-            <w:proofErr w:type="spellEnd"/>
-            <w:r>
-              <w:rPr>
-                <w:lang w:val="en-GB" w:eastAsia="en-US"/>
-              </w:rPr>
-              <w:t xml:space="preserve">, Thorsten Rausch, Max </w:t>
-            </w:r>
-            <w:proofErr w:type="spellStart"/>
-            <w:r>
-              <w:rPr>
-                <w:lang w:val="en-GB" w:eastAsia="en-US"/>
-              </w:rPr>
-              <w:t>Gohlke</w:t>
-            </w:r>
-            <w:proofErr w:type="spellEnd"/>
-            <w:r>
-              <w:rPr>
-                <w:lang w:val="en-GB" w:eastAsia="en-US"/>
-              </w:rPr>
-              <w:t xml:space="preserve">, Tim </w:t>
-            </w:r>
-            <w:proofErr w:type="spellStart"/>
-            <w:r>
-              <w:rPr>
-                <w:lang w:val="en-GB" w:eastAsia="en-US"/>
-              </w:rPr>
-              <w:t>Sellemann</w:t>
-            </w:r>
-            <w:proofErr w:type="spellEnd"/>
+              <w:t>Fabian Thomé, Thorsten Rausch, Max Gohlke, Tim Sellemann</w:t>
+            </w:r>
           </w:p>
         </w:tc>
       </w:tr>
@@ -11203,38 +10906,20 @@
                 <w:lang w:val="en-US" w:eastAsia="en-US"/>
               </w:rPr>
             </w:pPr>
-            <w:proofErr w:type="spellStart"/>
             <w:r>
               <w:rPr>
                 <w:b/>
                 <w:lang w:val="en-US" w:eastAsia="en-US"/>
               </w:rPr>
-              <w:t>Arbeitspaket</w:t>
-            </w:r>
-            <w:proofErr w:type="spellEnd"/>
-            <w:r>
-              <w:rPr>
-                <w:b/>
-                <w:lang w:val="en-US" w:eastAsia="en-US"/>
-              </w:rPr>
-              <w:t xml:space="preserve">: </w:t>
+              <w:t xml:space="preserve">Arbeitspaket: </w:t>
             </w:r>
             <w:r>
               <w:rPr>
                 <w:bCs/>
                 <w:lang w:val="en-US" w:eastAsia="en-US"/>
               </w:rPr>
-              <w:t xml:space="preserve">3.0 </w:t>
-            </w:r>
-            <w:proofErr w:type="spellStart"/>
-            <w:r>
-              <w:rPr>
-                <w:bCs/>
-                <w:lang w:val="en-US" w:eastAsia="en-US"/>
-              </w:rPr>
-              <w:t>Codierung</w:t>
-            </w:r>
-            <w:proofErr w:type="spellEnd"/>
+              <w:t>3.0 Codierung</w:t>
+            </w:r>
           </w:p>
         </w:tc>
       </w:tr>
@@ -11264,35 +10949,7 @@
               <w:rPr>
                 <w:lang w:val="en-US" w:eastAsia="en-US"/>
               </w:rPr>
-              <w:t xml:space="preserve">AP </w:t>
-            </w:r>
-            <w:proofErr w:type="spellStart"/>
-            <w:r>
-              <w:rPr>
-                <w:lang w:val="en-US" w:eastAsia="en-US"/>
-              </w:rPr>
-              <w:t>Inhalte</w:t>
-            </w:r>
-            <w:proofErr w:type="spellEnd"/>
-            <w:r>
-              <w:rPr>
-                <w:lang w:val="en-US" w:eastAsia="en-US"/>
-              </w:rPr>
-              <w:t xml:space="preserve"> / </w:t>
-            </w:r>
-            <w:proofErr w:type="spellStart"/>
-            <w:r>
-              <w:rPr>
-                <w:lang w:val="en-US" w:eastAsia="en-US"/>
-              </w:rPr>
-              <w:t>Ergebnisse</w:t>
-            </w:r>
-            <w:proofErr w:type="spellEnd"/>
-            <w:r>
-              <w:rPr>
-                <w:lang w:val="en-US" w:eastAsia="en-US"/>
-              </w:rPr>
-              <w:t>:</w:t>
+              <w:t>AP Inhalte / Ergebnisse:</w:t>
             </w:r>
           </w:p>
         </w:tc>
@@ -11391,33 +11048,11 @@
               </w:rPr>
               <w:t>(</w:t>
             </w:r>
-            <w:proofErr w:type="spellStart"/>
             <w:r>
               <w:rPr>
                 <w:lang w:val="en-US" w:eastAsia="en-US"/>
               </w:rPr>
-              <w:t>fertiges</w:t>
-            </w:r>
-            <w:proofErr w:type="spellEnd"/>
-            <w:r>
-              <w:rPr>
-                <w:lang w:val="en-US" w:eastAsia="en-US"/>
-              </w:rPr>
-              <w:t xml:space="preserve"> </w:t>
-            </w:r>
-            <w:proofErr w:type="spellStart"/>
-            <w:r>
-              <w:rPr>
-                <w:lang w:val="en-US" w:eastAsia="en-US"/>
-              </w:rPr>
-              <w:t>Produkt</w:t>
-            </w:r>
-            <w:proofErr w:type="spellEnd"/>
-            <w:r>
-              <w:rPr>
-                <w:lang w:val="en-US" w:eastAsia="en-US"/>
-              </w:rPr>
-              <w:t>)</w:t>
+              <w:t>fertiges Produkt)</w:t>
             </w:r>
           </w:p>
         </w:tc>
@@ -11444,19 +11079,11 @@
                 <w:lang w:val="en-US" w:eastAsia="en-US"/>
               </w:rPr>
             </w:pPr>
-            <w:proofErr w:type="spellStart"/>
             <w:r>
               <w:rPr>
                 <w:lang w:val="en-US" w:eastAsia="en-US"/>
               </w:rPr>
-              <w:t>Verantwortung</w:t>
-            </w:r>
-            <w:proofErr w:type="spellEnd"/>
-            <w:r>
-              <w:rPr>
-                <w:lang w:val="en-US" w:eastAsia="en-US"/>
-              </w:rPr>
-              <w:t>:</w:t>
+              <w:t>Verantwortung:</w:t>
             </w:r>
           </w:p>
         </w:tc>
@@ -11482,30 +11109,8 @@
               <w:rPr>
                 <w:lang w:val="en-GB" w:eastAsia="en-US"/>
               </w:rPr>
-              <w:t xml:space="preserve">Fabian </w:t>
-            </w:r>
-            <w:proofErr w:type="spellStart"/>
-            <w:r>
-              <w:rPr>
-                <w:lang w:val="en-GB" w:eastAsia="en-US"/>
-              </w:rPr>
-              <w:t>Thomé</w:t>
-            </w:r>
-            <w:proofErr w:type="spellEnd"/>
-            <w:r>
-              <w:rPr>
-                <w:lang w:val="en-GB" w:eastAsia="en-US"/>
-              </w:rPr>
-              <w:t xml:space="preserve">, Kevin </w:t>
-            </w:r>
-            <w:proofErr w:type="spellStart"/>
-            <w:r>
-              <w:rPr>
-                <w:lang w:val="en-GB" w:eastAsia="en-US"/>
-              </w:rPr>
-              <w:t>Pauer</w:t>
-            </w:r>
-            <w:proofErr w:type="spellEnd"/>
+              <w:t>Fabian Thomé, Kevin Pauer</w:t>
+            </w:r>
           </w:p>
         </w:tc>
       </w:tr>
@@ -11531,19 +11136,11 @@
                 <w:lang w:val="en-US" w:eastAsia="en-US"/>
               </w:rPr>
             </w:pPr>
-            <w:proofErr w:type="spellStart"/>
             <w:r>
               <w:rPr>
                 <w:lang w:val="en-US" w:eastAsia="en-US"/>
               </w:rPr>
-              <w:t>Mitarbeit</w:t>
-            </w:r>
-            <w:proofErr w:type="spellEnd"/>
-            <w:r>
-              <w:rPr>
-                <w:lang w:val="en-US" w:eastAsia="en-US"/>
-              </w:rPr>
-              <w:t>:</w:t>
+              <w:t>Mitarbeit:</w:t>
             </w:r>
           </w:p>
         </w:tc>
@@ -11569,16 +11166,8 @@
               <w:rPr>
                 <w:lang w:val="en-US" w:eastAsia="en-US"/>
               </w:rPr>
-              <w:t xml:space="preserve">Thorsten Rausch, Calvin Friedrich, Leon </w:t>
-            </w:r>
-            <w:proofErr w:type="spellStart"/>
-            <w:r>
-              <w:rPr>
-                <w:lang w:val="en-US" w:eastAsia="en-US"/>
-              </w:rPr>
-              <w:t>Amtmann</w:t>
-            </w:r>
-            <w:proofErr w:type="spellEnd"/>
+              <w:t>Thorsten Rausch, Calvin Friedrich, Leon Amtmann</w:t>
+            </w:r>
           </w:p>
         </w:tc>
       </w:tr>
@@ -11636,21 +11225,12 @@
                 <w:lang w:val="en-US" w:eastAsia="en-US"/>
               </w:rPr>
             </w:pPr>
-            <w:proofErr w:type="spellStart"/>
             <w:r>
               <w:rPr>
                 <w:b/>
                 <w:lang w:val="en-US" w:eastAsia="en-US"/>
               </w:rPr>
-              <w:t>Arbeitspaket</w:t>
-            </w:r>
-            <w:proofErr w:type="spellEnd"/>
-            <w:r>
-              <w:rPr>
-                <w:b/>
-                <w:lang w:val="en-US" w:eastAsia="en-US"/>
-              </w:rPr>
-              <w:t xml:space="preserve">: </w:t>
+              <w:t xml:space="preserve">Arbeitspaket: </w:t>
             </w:r>
             <w:r>
               <w:rPr>
@@ -11688,35 +11268,7 @@
               <w:rPr>
                 <w:lang w:val="en-US" w:eastAsia="en-US"/>
               </w:rPr>
-              <w:t xml:space="preserve">AP </w:t>
-            </w:r>
-            <w:proofErr w:type="spellStart"/>
-            <w:r>
-              <w:rPr>
-                <w:lang w:val="en-US" w:eastAsia="en-US"/>
-              </w:rPr>
-              <w:t>Inhalte</w:t>
-            </w:r>
-            <w:proofErr w:type="spellEnd"/>
-            <w:r>
-              <w:rPr>
-                <w:lang w:val="en-US" w:eastAsia="en-US"/>
-              </w:rPr>
-              <w:t xml:space="preserve"> / </w:t>
-            </w:r>
-            <w:proofErr w:type="spellStart"/>
-            <w:r>
-              <w:rPr>
-                <w:lang w:val="en-US" w:eastAsia="en-US"/>
-              </w:rPr>
-              <w:t>Ergebnisse</w:t>
-            </w:r>
-            <w:proofErr w:type="spellEnd"/>
-            <w:r>
-              <w:rPr>
-                <w:lang w:val="en-US" w:eastAsia="en-US"/>
-              </w:rPr>
-              <w:t>:</w:t>
+              <w:t>AP Inhalte / Ergebnisse:</w:t>
             </w:r>
           </w:p>
         </w:tc>
@@ -11751,19 +11303,11 @@
                 <w:lang w:val="en-US" w:eastAsia="en-US"/>
               </w:rPr>
             </w:pPr>
-            <w:proofErr w:type="spellStart"/>
             <w:r>
               <w:rPr>
                 <w:lang w:val="en-US" w:eastAsia="en-US"/>
               </w:rPr>
-              <w:t>Systemtestplan</w:t>
-            </w:r>
-            <w:proofErr w:type="spellEnd"/>
-            <w:r>
-              <w:rPr>
-                <w:lang w:val="en-US" w:eastAsia="en-US"/>
-              </w:rPr>
-              <w:t xml:space="preserve"> (STP)</w:t>
+              <w:t>Systemtestplan (STP)</w:t>
             </w:r>
           </w:p>
           <w:p>
@@ -11786,19 +11330,11 @@
                 <w:lang w:val="en-US" w:eastAsia="en-US"/>
               </w:rPr>
             </w:pPr>
-            <w:proofErr w:type="spellStart"/>
             <w:r>
               <w:rPr>
                 <w:lang w:val="en-US" w:eastAsia="en-US"/>
               </w:rPr>
-              <w:t>Systemtestreport</w:t>
-            </w:r>
-            <w:proofErr w:type="spellEnd"/>
-            <w:r>
-              <w:rPr>
-                <w:lang w:val="en-US" w:eastAsia="en-US"/>
-              </w:rPr>
-              <w:t xml:space="preserve"> (STR)</w:t>
+              <w:t>Systemtestreport (STR)</w:t>
             </w:r>
           </w:p>
         </w:tc>
@@ -11825,19 +11361,11 @@
                 <w:lang w:val="en-US" w:eastAsia="en-US"/>
               </w:rPr>
             </w:pPr>
-            <w:proofErr w:type="spellStart"/>
             <w:r>
               <w:rPr>
                 <w:lang w:val="en-US" w:eastAsia="en-US"/>
               </w:rPr>
-              <w:t>Verantwortung</w:t>
-            </w:r>
-            <w:proofErr w:type="spellEnd"/>
-            <w:r>
-              <w:rPr>
-                <w:lang w:val="en-US" w:eastAsia="en-US"/>
-              </w:rPr>
-              <w:t>:</w:t>
+              <w:t>Verantwortung:</w:t>
             </w:r>
           </w:p>
         </w:tc>
@@ -11864,37 +11392,20 @@
                 <w:strike/>
                 <w:lang w:val="en-GB"/>
               </w:rPr>
-              <w:t xml:space="preserve">Tim </w:t>
-            </w:r>
-            <w:proofErr w:type="spellStart"/>
-            <w:r>
-              <w:rPr>
-                <w:strike/>
+              <w:t>Tim Sellemann</w:t>
+            </w:r>
+            <w:r>
+              <w:rPr>
                 <w:lang w:val="en-GB"/>
               </w:rPr>
-              <w:t>Sellemann</w:t>
-            </w:r>
-            <w:proofErr w:type="spellEnd"/>
+              <w:t xml:space="preserve"> </w:t>
+            </w:r>
             <w:r>
               <w:rPr>
                 <w:lang w:val="en-GB"/>
               </w:rPr>
-              <w:t xml:space="preserve"> </w:t>
-            </w:r>
-            <w:r>
-              <w:rPr>
-                <w:lang w:val="en-GB"/>
-              </w:rPr>
-              <w:t xml:space="preserve">-&gt; Leon </w:t>
-            </w:r>
-            <w:proofErr w:type="spellStart"/>
-            <w:r>
-              <w:rPr>
-                <w:lang w:val="en-GB"/>
-              </w:rPr>
-              <w:t>Amtmann</w:t>
-            </w:r>
-            <w:proofErr w:type="spellEnd"/>
+              <w:t>-&gt; Leon Amtmann</w:t>
+            </w:r>
           </w:p>
         </w:tc>
       </w:tr>
@@ -11920,19 +11431,11 @@
                 <w:lang w:val="en-US" w:eastAsia="en-US"/>
               </w:rPr>
             </w:pPr>
-            <w:proofErr w:type="spellStart"/>
             <w:r>
               <w:rPr>
                 <w:lang w:val="en-US" w:eastAsia="en-US"/>
               </w:rPr>
-              <w:t>Mitarbeit</w:t>
-            </w:r>
-            <w:proofErr w:type="spellEnd"/>
-            <w:r>
-              <w:rPr>
-                <w:lang w:val="en-US" w:eastAsia="en-US"/>
-              </w:rPr>
-              <w:t>:</w:t>
+              <w:t>Mitarbeit:</w:t>
             </w:r>
           </w:p>
         </w:tc>
@@ -11958,13 +11461,7 @@
               <w:rPr>
                 <w:lang w:val="en-GB"/>
               </w:rPr>
-              <w:t>Calvin Friedrich</w:t>
-            </w:r>
-            <w:r>
-              <w:rPr>
-                <w:lang w:val="en-GB"/>
-              </w:rPr>
-              <w:t>,</w:t>
+              <w:t>Calvin Friedrich,</w:t>
             </w:r>
             <w:r>
               <w:rPr>
@@ -11976,35 +11473,7 @@
               <w:rPr>
                 <w:lang w:val="en-GB" w:eastAsia="en-US"/>
               </w:rPr>
-              <w:t xml:space="preserve">Kevin </w:t>
-            </w:r>
-            <w:proofErr w:type="spellStart"/>
-            <w:r>
-              <w:rPr>
-                <w:lang w:val="en-GB" w:eastAsia="en-US"/>
-              </w:rPr>
-              <w:t>Pauer</w:t>
-            </w:r>
-            <w:proofErr w:type="spellEnd"/>
-            <w:r>
-              <w:rPr>
-                <w:lang w:val="en-GB" w:eastAsia="en-US"/>
-              </w:rPr>
-              <w:t xml:space="preserve">, Fabian </w:t>
-            </w:r>
-            <w:proofErr w:type="spellStart"/>
-            <w:r>
-              <w:rPr>
-                <w:lang w:val="en-GB" w:eastAsia="en-US"/>
-              </w:rPr>
-              <w:t>Thomé</w:t>
-            </w:r>
-            <w:proofErr w:type="spellEnd"/>
-            <w:r>
-              <w:rPr>
-                <w:lang w:val="en-GB" w:eastAsia="en-US"/>
-              </w:rPr>
-              <w:t>, Thorsten Rausch</w:t>
+              <w:t>Kevin Pauer, Fabian Thomé, Thorsten Rausch</w:t>
             </w:r>
           </w:p>
         </w:tc>
@@ -13621,11 +13090,14 @@
     </w:p>
     <w:p>
       <w:r>
+        <w:rPr>
+          <w:noProof/>
+        </w:rPr>
         <w:drawing>
-          <wp:inline distT="0" distB="0" distL="0" distR="0" wp14:anchorId="6A709DC1" wp14:editId="11326F1B">
-            <wp:extent cx="5759450" cy="3823970"/>
-            <wp:effectExtent l="0" t="0" r="0" b="5080"/>
-            <wp:docPr id="3" name="Grafik 3"/>
+          <wp:inline distT="0" distB="0" distL="0" distR="0" wp14:anchorId="04D64EC4" wp14:editId="15FE4D08">
+            <wp:extent cx="5759450" cy="3702050"/>
+            <wp:effectExtent l="0" t="0" r="0" b="0"/>
+            <wp:docPr id="4" name="Grafik 4"/>
             <wp:cNvGraphicFramePr>
               <a:graphicFrameLocks xmlns:a="http://schemas.openxmlformats.org/drawingml/2006/main" noChangeAspect="1"/>
             </wp:cNvGraphicFramePr>
@@ -13645,7 +13117,7 @@
                   <pic:spPr>
                     <a:xfrm>
                       <a:off x="0" y="0"/>
-                      <a:ext cx="5759450" cy="3823970"/>
+                      <a:ext cx="5759450" cy="3702050"/>
                     </a:xfrm>
                     <a:prstGeom prst="rect">
                       <a:avLst/>
@@ -13877,11 +13349,9 @@
                 <w:b/>
               </w:rPr>
             </w:pPr>
-            <w:proofErr w:type="spellStart"/>
             <w:r>
               <w:t>kevinpauer</w:t>
             </w:r>
-            <w:proofErr w:type="spellEnd"/>
           </w:p>
         </w:tc>
         <w:tc>
@@ -14100,11 +13570,9 @@
                 <w:b/>
               </w:rPr>
             </w:pPr>
-            <w:proofErr w:type="spellStart"/>
             <w:r>
               <w:t>CalvinFriedrich</w:t>
             </w:r>
-            <w:proofErr w:type="spellEnd"/>
           </w:p>
         </w:tc>
         <w:tc>
@@ -14148,13 +13616,8 @@
               <w:jc w:val="left"/>
             </w:pPr>
             <w:r>
-              <w:t xml:space="preserve">Meeting </w:t>
-            </w:r>
-            <w:proofErr w:type="spellStart"/>
-            <w:r>
-              <w:t>Minutes</w:t>
-            </w:r>
-            <w:proofErr w:type="spellEnd"/>
+              <w:t>Meeting Minutes</w:t>
+            </w:r>
           </w:p>
           <w:p>
             <w:pPr>
@@ -14216,6 +13679,27 @@
               <w:jc w:val="left"/>
             </w:pPr>
             <w:r>
+              <w:t>Projekthandbuch (PM)</w:t>
+            </w:r>
+          </w:p>
+          <w:p>
+            <w:pPr>
+              <w:pStyle w:val="Listenabsatz"/>
+              <w:numPr>
+                <w:ilvl w:val="0"/>
+                <w:numId w:val="9"/>
+              </w:numPr>
+              <w:pBdr>
+                <w:top w:val="none" w:sz="0" w:space="0" w:color="auto"/>
+                <w:left w:val="none" w:sz="0" w:space="0" w:color="auto"/>
+                <w:bottom w:val="none" w:sz="0" w:space="0" w:color="auto"/>
+                <w:right w:val="none" w:sz="0" w:space="0" w:color="auto"/>
+                <w:between w:val="none" w:sz="0" w:space="0" w:color="auto"/>
+              </w:pBdr>
+              <w:spacing w:before="60" w:after="60"/>
+              <w:jc w:val="left"/>
+            </w:pPr>
+            <w:r>
               <w:t>GANTT</w:t>
             </w:r>
           </w:p>
@@ -14295,19 +13779,11 @@
                 <w:bCs/>
               </w:rPr>
             </w:pPr>
-            <w:proofErr w:type="spellStart"/>
             <w:r>
               <w:rPr>
                 <w:bCs/>
               </w:rPr>
-              <w:t>thorsten</w:t>
-            </w:r>
-            <w:proofErr w:type="spellEnd"/>
-            <w:r>
-              <w:rPr>
-                <w:bCs/>
-              </w:rPr>
-              <w:t>-rausch</w:t>
+              <w:t>thorsten-rausch</w:t>
             </w:r>
           </w:p>
         </w:tc>
@@ -14349,15 +13825,7 @@
               <w:jc w:val="left"/>
             </w:pPr>
             <w:r>
-              <w:t xml:space="preserve">System Architecture </w:t>
-            </w:r>
-            <w:proofErr w:type="spellStart"/>
-            <w:r>
-              <w:t>Specification</w:t>
-            </w:r>
-            <w:proofErr w:type="spellEnd"/>
-            <w:r>
-              <w:t xml:space="preserve"> (SAS)</w:t>
+              <w:t>System Architecture Specification (SAS)</w:t>
             </w:r>
           </w:p>
           <w:p>
@@ -14570,14 +14038,12 @@
                 <w:bCs/>
               </w:rPr>
             </w:pPr>
-            <w:proofErr w:type="spellStart"/>
             <w:r>
               <w:rPr>
                 <w:bCs/>
               </w:rPr>
               <w:t>tmsllmnn</w:t>
             </w:r>
-            <w:proofErr w:type="spellEnd"/>
           </w:p>
         </w:tc>
         <w:tc>
@@ -14768,11 +14234,9 @@
               </w:rPr>
               <w:t xml:space="preserve"> </w:t>
             </w:r>
-            <w:proofErr w:type="spellStart"/>
             <w:r>
               <w:t>fabianthome</w:t>
             </w:r>
-            <w:proofErr w:type="spellEnd"/>
           </w:p>
         </w:tc>
         <w:tc>
@@ -14973,11 +14437,9 @@
               <w:spacing w:before="60" w:after="60"/>
               <w:jc w:val="left"/>
             </w:pPr>
-            <w:proofErr w:type="spellStart"/>
             <w:r>
               <w:t>gohlkemax</w:t>
             </w:r>
-            <w:proofErr w:type="spellEnd"/>
           </w:p>
         </w:tc>
         <w:tc>
@@ -15152,11 +14614,9 @@
               <w:spacing w:before="60" w:after="60"/>
               <w:jc w:val="left"/>
             </w:pPr>
-            <w:proofErr w:type="spellStart"/>
             <w:r>
               <w:t>LeonAmtmann</w:t>
             </w:r>
-            <w:proofErr w:type="spellEnd"/>
           </w:p>
         </w:tc>
         <w:tc>
@@ -15200,13 +14660,8 @@
               <w:jc w:val="left"/>
             </w:pPr>
             <w:r>
-              <w:t xml:space="preserve">Verantwortung der Instandhaltung und Aktualisierung des </w:t>
-            </w:r>
-            <w:proofErr w:type="spellStart"/>
-            <w:r>
-              <w:t>Githubs</w:t>
-            </w:r>
-            <w:proofErr w:type="spellEnd"/>
+              <w:t>Verantwortung der Instandhaltung und Aktualisierung des Githubs</w:t>
+            </w:r>
           </w:p>
           <w:p>
             <w:pPr>
@@ -15287,7 +14742,7 @@
 </file>
 
 <file path=word/endnotes.xml><?xml version="1.0" encoding="utf-8"?>
-<w:endnotes xmlns:wpc="http://schemas.microsoft.com/office/word/2010/wordprocessingCanvas" xmlns:cx="http://schemas.microsoft.com/office/drawing/2014/chartex" xmlns:cx1="http://schemas.microsoft.com/office/drawing/2015/9/8/chartex" xmlns:cx2="http://schemas.microsoft.com/office/drawing/2015/10/21/chartex" xmlns:cx3="http://schemas.microsoft.com/office/drawing/2016/5/9/chartex" xmlns:cx4="http://schemas.microsoft.com/office/drawing/2016/5/10/chartex" xmlns:cx5="http://schemas.microsoft.com/office/drawing/2016/5/11/chartex" xmlns:cx6="http://schemas.microsoft.com/office/drawing/2016/5/12/chartex" xmlns:cx7="http://schemas.microsoft.com/office/drawing/2016/5/13/chartex" xmlns:cx8="http://schemas.microsoft.com/office/drawing/2016/5/14/chartex" xmlns:mc="http://schemas.openxmlformats.org/markup-compatibility/2006" xmlns:aink="http://schemas.microsoft.com/office/drawing/2016/ink" xmlns:am3d="http://schemas.microsoft.com/office/drawing/2017/model3d" xmlns:o="urn:schemas-microsoft-com:office:office" xmlns:r="http://schemas.openxmlformats.org/officeDocument/2006/relationships" xmlns:m="http://schemas.openxmlformats.org/officeDocument/2006/math" xmlns:v="urn:schemas-microsoft-com:vml" xmlns:wp14="http://schemas.microsoft.com/office/word/2010/wordprocessingDrawing" xmlns:wp="http://schemas.openxmlformats.org/drawingml/2006/wordprocessingDrawing" xmlns:w10="urn:schemas-microsoft-com:office:word" xmlns:w="http://schemas.openxmlformats.org/wordprocessingml/2006/main" xmlns:w14="http://schemas.microsoft.com/office/word/2010/wordml" xmlns:w15="http://schemas.microsoft.com/office/word/2012/wordml" xmlns:w16cex="http://schemas.microsoft.com/office/word/2018/wordml/cex" xmlns:w16cid="http://schemas.microsoft.com/office/word/2016/wordml/cid" xmlns:w16="http://schemas.microsoft.com/office/word/2018/wordml" xmlns:w16sdtdh="http://schemas.microsoft.com/office/word/2020/wordml/sdtdatahash" xmlns:w16se="http://schemas.microsoft.com/office/word/2015/wordml/symex" xmlns:wpg="http://schemas.microsoft.com/office/word/2010/wordprocessingGroup" xmlns:wpi="http://schemas.microsoft.com/office/word/2010/wordprocessingInk" xmlns:wne="http://schemas.microsoft.com/office/word/2006/wordml" xmlns:wps="http://schemas.microsoft.com/office/word/2010/wordprocessingShape" mc:Ignorable="w14 w15 w16se w16cid w16 w16cex w16sdtdh wp14">
+<w:endnotes xmlns:wpc="http://schemas.microsoft.com/office/word/2010/wordprocessingCanvas" xmlns:cx="http://schemas.microsoft.com/office/drawing/2014/chartex" xmlns:cx1="http://schemas.microsoft.com/office/drawing/2015/9/8/chartex" xmlns:cx2="http://schemas.microsoft.com/office/drawing/2015/10/21/chartex" xmlns:cx3="http://schemas.microsoft.com/office/drawing/2016/5/9/chartex" xmlns:cx4="http://schemas.microsoft.com/office/drawing/2016/5/10/chartex" xmlns:cx5="http://schemas.microsoft.com/office/drawing/2016/5/11/chartex" xmlns:cx6="http://schemas.microsoft.com/office/drawing/2016/5/12/chartex" xmlns:cx7="http://schemas.microsoft.com/office/drawing/2016/5/13/chartex" xmlns:cx8="http://schemas.microsoft.com/office/drawing/2016/5/14/chartex" xmlns:mc="http://schemas.openxmlformats.org/markup-compatibility/2006" xmlns:aink="http://schemas.microsoft.com/office/drawing/2016/ink" xmlns:am3d="http://schemas.microsoft.com/office/drawing/2017/model3d" xmlns:o="urn:schemas-microsoft-com:office:office" xmlns:oel="http://schemas.microsoft.com/office/2019/extlst" xmlns:r="http://schemas.openxmlformats.org/officeDocument/2006/relationships" xmlns:m="http://schemas.openxmlformats.org/officeDocument/2006/math" xmlns:v="urn:schemas-microsoft-com:vml" xmlns:wp14="http://schemas.microsoft.com/office/word/2010/wordprocessingDrawing" xmlns:wp="http://schemas.openxmlformats.org/drawingml/2006/wordprocessingDrawing" xmlns:w10="urn:schemas-microsoft-com:office:word" xmlns:w="http://schemas.openxmlformats.org/wordprocessingml/2006/main" xmlns:w14="http://schemas.microsoft.com/office/word/2010/wordml" xmlns:w15="http://schemas.microsoft.com/office/word/2012/wordml" xmlns:w16cex="http://schemas.microsoft.com/office/word/2018/wordml/cex" xmlns:w16cid="http://schemas.microsoft.com/office/word/2016/wordml/cid" xmlns:w16="http://schemas.microsoft.com/office/word/2018/wordml" xmlns:w16sdtdh="http://schemas.microsoft.com/office/word/2020/wordml/sdtdatahash" xmlns:w16se="http://schemas.microsoft.com/office/word/2015/wordml/symex" xmlns:wpg="http://schemas.microsoft.com/office/word/2010/wordprocessingGroup" xmlns:wpi="http://schemas.microsoft.com/office/word/2010/wordprocessingInk" xmlns:wne="http://schemas.microsoft.com/office/word/2006/wordml" xmlns:wps="http://schemas.microsoft.com/office/word/2010/wordprocessingShape" mc:Ignorable="w14 w15 w16se w16cid w16 w16cex w16sdtdh wp14">
   <w:endnote w:type="separator" w:id="-1">
     <w:p>
       <w:r>
@@ -15306,7 +14761,7 @@
 </file>
 
 <file path=word/footer1.xml><?xml version="1.0" encoding="utf-8"?>
-<w:ftr xmlns:wpc="http://schemas.microsoft.com/office/word/2010/wordprocessingCanvas" xmlns:cx="http://schemas.microsoft.com/office/drawing/2014/chartex" xmlns:cx1="http://schemas.microsoft.com/office/drawing/2015/9/8/chartex" xmlns:cx2="http://schemas.microsoft.com/office/drawing/2015/10/21/chartex" xmlns:cx3="http://schemas.microsoft.com/office/drawing/2016/5/9/chartex" xmlns:cx4="http://schemas.microsoft.com/office/drawing/2016/5/10/chartex" xmlns:cx5="http://schemas.microsoft.com/office/drawing/2016/5/11/chartex" xmlns:cx6="http://schemas.microsoft.com/office/drawing/2016/5/12/chartex" xmlns:cx7="http://schemas.microsoft.com/office/drawing/2016/5/13/chartex" xmlns:cx8="http://schemas.microsoft.com/office/drawing/2016/5/14/chartex" xmlns:mc="http://schemas.openxmlformats.org/markup-compatibility/2006" xmlns:aink="http://schemas.microsoft.com/office/drawing/2016/ink" xmlns:am3d="http://schemas.microsoft.com/office/drawing/2017/model3d" xmlns:o="urn:schemas-microsoft-com:office:office" xmlns:r="http://schemas.openxmlformats.org/officeDocument/2006/relationships" xmlns:m="http://schemas.openxmlformats.org/officeDocument/2006/math" xmlns:v="urn:schemas-microsoft-com:vml" xmlns:wp14="http://schemas.microsoft.com/office/word/2010/wordprocessingDrawing" xmlns:wp="http://schemas.openxmlformats.org/drawingml/2006/wordprocessingDrawing" xmlns:w10="urn:schemas-microsoft-com:office:word" xmlns:w="http://schemas.openxmlformats.org/wordprocessingml/2006/main" xmlns:w14="http://schemas.microsoft.com/office/word/2010/wordml" xmlns:w15="http://schemas.microsoft.com/office/word/2012/wordml" xmlns:w16cex="http://schemas.microsoft.com/office/word/2018/wordml/cex" xmlns:w16cid="http://schemas.microsoft.com/office/word/2016/wordml/cid" xmlns:w16="http://schemas.microsoft.com/office/word/2018/wordml" xmlns:w16sdtdh="http://schemas.microsoft.com/office/word/2020/wordml/sdtdatahash" xmlns:w16se="http://schemas.microsoft.com/office/word/2015/wordml/symex" xmlns:wpg="http://schemas.microsoft.com/office/word/2010/wordprocessingGroup" xmlns:wpi="http://schemas.microsoft.com/office/word/2010/wordprocessingInk" xmlns:wne="http://schemas.microsoft.com/office/word/2006/wordml" xmlns:wps="http://schemas.microsoft.com/office/word/2010/wordprocessingShape" mc:Ignorable="w14 w15 w16se w16cid w16 w16cex w16sdtdh wp14">
+<w:ftr xmlns:wpc="http://schemas.microsoft.com/office/word/2010/wordprocessingCanvas" xmlns:cx="http://schemas.microsoft.com/office/drawing/2014/chartex" xmlns:cx1="http://schemas.microsoft.com/office/drawing/2015/9/8/chartex" xmlns:cx2="http://schemas.microsoft.com/office/drawing/2015/10/21/chartex" xmlns:cx3="http://schemas.microsoft.com/office/drawing/2016/5/9/chartex" xmlns:cx4="http://schemas.microsoft.com/office/drawing/2016/5/10/chartex" xmlns:cx5="http://schemas.microsoft.com/office/drawing/2016/5/11/chartex" xmlns:cx6="http://schemas.microsoft.com/office/drawing/2016/5/12/chartex" xmlns:cx7="http://schemas.microsoft.com/office/drawing/2016/5/13/chartex" xmlns:cx8="http://schemas.microsoft.com/office/drawing/2016/5/14/chartex" xmlns:mc="http://schemas.openxmlformats.org/markup-compatibility/2006" xmlns:aink="http://schemas.microsoft.com/office/drawing/2016/ink" xmlns:am3d="http://schemas.microsoft.com/office/drawing/2017/model3d" xmlns:o="urn:schemas-microsoft-com:office:office" xmlns:oel="http://schemas.microsoft.com/office/2019/extlst" xmlns:r="http://schemas.openxmlformats.org/officeDocument/2006/relationships" xmlns:m="http://schemas.openxmlformats.org/officeDocument/2006/math" xmlns:v="urn:schemas-microsoft-com:vml" xmlns:wp14="http://schemas.microsoft.com/office/word/2010/wordprocessingDrawing" xmlns:wp="http://schemas.openxmlformats.org/drawingml/2006/wordprocessingDrawing" xmlns:w10="urn:schemas-microsoft-com:office:word" xmlns:w="http://schemas.openxmlformats.org/wordprocessingml/2006/main" xmlns:w14="http://schemas.microsoft.com/office/word/2010/wordml" xmlns:w15="http://schemas.microsoft.com/office/word/2012/wordml" xmlns:w16cex="http://schemas.microsoft.com/office/word/2018/wordml/cex" xmlns:w16cid="http://schemas.microsoft.com/office/word/2016/wordml/cid" xmlns:w16="http://schemas.microsoft.com/office/word/2018/wordml" xmlns:w16sdtdh="http://schemas.microsoft.com/office/word/2020/wordml/sdtdatahash" xmlns:w16se="http://schemas.microsoft.com/office/word/2015/wordml/symex" xmlns:wpg="http://schemas.microsoft.com/office/word/2010/wordprocessingGroup" xmlns:wpi="http://schemas.microsoft.com/office/word/2010/wordprocessingInk" xmlns:wne="http://schemas.microsoft.com/office/word/2006/wordml" xmlns:wps="http://schemas.microsoft.com/office/word/2010/wordprocessingShape" mc:Ignorable="w14 w15 w16se w16cid w16 w16cex w16sdtdh wp14">
   <w:p>
     <w:pPr>
       <w:ind w:right="360"/>
@@ -15538,7 +14993,7 @@
             </wp:inline>
           </w:drawing>
         </mc:Choice>
-        <mc:Fallback xmlns:oel="http://schemas.microsoft.com/office/2019/extlst" xmlns:a="http://schemas.openxmlformats.org/drawingml/2006/main">
+        <mc:Fallback xmlns:a="http://schemas.openxmlformats.org/drawingml/2006/main">
           <w:pict>
             <v:shapetype type="#_x0000_t75" o:spt="75" coordsize="21600,21600" o:preferrelative="t" path="m@4@5l@4@11@9@11@9@5xe">
               <v:formulas>
@@ -15652,7 +15107,7 @@
 </file>
 
 <file path=word/footnotes.xml><?xml version="1.0" encoding="utf-8"?>
-<w:footnotes xmlns:wpc="http://schemas.microsoft.com/office/word/2010/wordprocessingCanvas" xmlns:cx="http://schemas.microsoft.com/office/drawing/2014/chartex" xmlns:cx1="http://schemas.microsoft.com/office/drawing/2015/9/8/chartex" xmlns:cx2="http://schemas.microsoft.com/office/drawing/2015/10/21/chartex" xmlns:cx3="http://schemas.microsoft.com/office/drawing/2016/5/9/chartex" xmlns:cx4="http://schemas.microsoft.com/office/drawing/2016/5/10/chartex" xmlns:cx5="http://schemas.microsoft.com/office/drawing/2016/5/11/chartex" xmlns:cx6="http://schemas.microsoft.com/office/drawing/2016/5/12/chartex" xmlns:cx7="http://schemas.microsoft.com/office/drawing/2016/5/13/chartex" xmlns:cx8="http://schemas.microsoft.com/office/drawing/2016/5/14/chartex" xmlns:mc="http://schemas.openxmlformats.org/markup-compatibility/2006" xmlns:aink="http://schemas.microsoft.com/office/drawing/2016/ink" xmlns:am3d="http://schemas.microsoft.com/office/drawing/2017/model3d" xmlns:o="urn:schemas-microsoft-com:office:office" xmlns:r="http://schemas.openxmlformats.org/officeDocument/2006/relationships" xmlns:m="http://schemas.openxmlformats.org/officeDocument/2006/math" xmlns:v="urn:schemas-microsoft-com:vml" xmlns:wp14="http://schemas.microsoft.com/office/word/2010/wordprocessingDrawing" xmlns:wp="http://schemas.openxmlformats.org/drawingml/2006/wordprocessingDrawing" xmlns:w10="urn:schemas-microsoft-com:office:word" xmlns:w="http://schemas.openxmlformats.org/wordprocessingml/2006/main" xmlns:w14="http://schemas.microsoft.com/office/word/2010/wordml" xmlns:w15="http://schemas.microsoft.com/office/word/2012/wordml" xmlns:w16cex="http://schemas.microsoft.com/office/word/2018/wordml/cex" xmlns:w16cid="http://schemas.microsoft.com/office/word/2016/wordml/cid" xmlns:w16="http://schemas.microsoft.com/office/word/2018/wordml" xmlns:w16sdtdh="http://schemas.microsoft.com/office/word/2020/wordml/sdtdatahash" xmlns:w16se="http://schemas.microsoft.com/office/word/2015/wordml/symex" xmlns:wpg="http://schemas.microsoft.com/office/word/2010/wordprocessingGroup" xmlns:wpi="http://schemas.microsoft.com/office/word/2010/wordprocessingInk" xmlns:wne="http://schemas.microsoft.com/office/word/2006/wordml" xmlns:wps="http://schemas.microsoft.com/office/word/2010/wordprocessingShape" mc:Ignorable="w14 w15 w16se w16cid w16 w16cex w16sdtdh wp14">
+<w:footnotes xmlns:wpc="http://schemas.microsoft.com/office/word/2010/wordprocessingCanvas" xmlns:cx="http://schemas.microsoft.com/office/drawing/2014/chartex" xmlns:cx1="http://schemas.microsoft.com/office/drawing/2015/9/8/chartex" xmlns:cx2="http://schemas.microsoft.com/office/drawing/2015/10/21/chartex" xmlns:cx3="http://schemas.microsoft.com/office/drawing/2016/5/9/chartex" xmlns:cx4="http://schemas.microsoft.com/office/drawing/2016/5/10/chartex" xmlns:cx5="http://schemas.microsoft.com/office/drawing/2016/5/11/chartex" xmlns:cx6="http://schemas.microsoft.com/office/drawing/2016/5/12/chartex" xmlns:cx7="http://schemas.microsoft.com/office/drawing/2016/5/13/chartex" xmlns:cx8="http://schemas.microsoft.com/office/drawing/2016/5/14/chartex" xmlns:mc="http://schemas.openxmlformats.org/markup-compatibility/2006" xmlns:aink="http://schemas.microsoft.com/office/drawing/2016/ink" xmlns:am3d="http://schemas.microsoft.com/office/drawing/2017/model3d" xmlns:o="urn:schemas-microsoft-com:office:office" xmlns:oel="http://schemas.microsoft.com/office/2019/extlst" xmlns:r="http://schemas.openxmlformats.org/officeDocument/2006/relationships" xmlns:m="http://schemas.openxmlformats.org/officeDocument/2006/math" xmlns:v="urn:schemas-microsoft-com:vml" xmlns:wp14="http://schemas.microsoft.com/office/word/2010/wordprocessingDrawing" xmlns:wp="http://schemas.openxmlformats.org/drawingml/2006/wordprocessingDrawing" xmlns:w10="urn:schemas-microsoft-com:office:word" xmlns:w="http://schemas.openxmlformats.org/wordprocessingml/2006/main" xmlns:w14="http://schemas.microsoft.com/office/word/2010/wordml" xmlns:w15="http://schemas.microsoft.com/office/word/2012/wordml" xmlns:w16cex="http://schemas.microsoft.com/office/word/2018/wordml/cex" xmlns:w16cid="http://schemas.microsoft.com/office/word/2016/wordml/cid" xmlns:w16="http://schemas.microsoft.com/office/word/2018/wordml" xmlns:w16sdtdh="http://schemas.microsoft.com/office/word/2020/wordml/sdtdatahash" xmlns:w16se="http://schemas.microsoft.com/office/word/2015/wordml/symex" xmlns:wpg="http://schemas.microsoft.com/office/word/2010/wordprocessingGroup" xmlns:wpi="http://schemas.microsoft.com/office/word/2010/wordprocessingInk" xmlns:wne="http://schemas.microsoft.com/office/word/2006/wordml" xmlns:wps="http://schemas.microsoft.com/office/word/2010/wordprocessingShape" mc:Ignorable="w14 w15 w16se w16cid w16 w16cex w16sdtdh wp14">
   <w:footnote w:type="separator" w:id="-1">
     <w:p>
       <w:r>
@@ -15671,7 +15126,7 @@
 </file>
 
 <file path=word/header1.xml><?xml version="1.0" encoding="utf-8"?>
-<w:hdr xmlns:wpc="http://schemas.microsoft.com/office/word/2010/wordprocessingCanvas" xmlns:cx="http://schemas.microsoft.com/office/drawing/2014/chartex" xmlns:cx1="http://schemas.microsoft.com/office/drawing/2015/9/8/chartex" xmlns:cx2="http://schemas.microsoft.com/office/drawing/2015/10/21/chartex" xmlns:cx3="http://schemas.microsoft.com/office/drawing/2016/5/9/chartex" xmlns:cx4="http://schemas.microsoft.com/office/drawing/2016/5/10/chartex" xmlns:cx5="http://schemas.microsoft.com/office/drawing/2016/5/11/chartex" xmlns:cx6="http://schemas.microsoft.com/office/drawing/2016/5/12/chartex" xmlns:cx7="http://schemas.microsoft.com/office/drawing/2016/5/13/chartex" xmlns:cx8="http://schemas.microsoft.com/office/drawing/2016/5/14/chartex" xmlns:mc="http://schemas.openxmlformats.org/markup-compatibility/2006" xmlns:aink="http://schemas.microsoft.com/office/drawing/2016/ink" xmlns:am3d="http://schemas.microsoft.com/office/drawing/2017/model3d" xmlns:o="urn:schemas-microsoft-com:office:office" xmlns:r="http://schemas.openxmlformats.org/officeDocument/2006/relationships" xmlns:m="http://schemas.openxmlformats.org/officeDocument/2006/math" xmlns:v="urn:schemas-microsoft-com:vml" xmlns:wp14="http://schemas.microsoft.com/office/word/2010/wordprocessingDrawing" xmlns:wp="http://schemas.openxmlformats.org/drawingml/2006/wordprocessingDrawing" xmlns:w10="urn:schemas-microsoft-com:office:word" xmlns:w="http://schemas.openxmlformats.org/wordprocessingml/2006/main" xmlns:w14="http://schemas.microsoft.com/office/word/2010/wordml" xmlns:w15="http://schemas.microsoft.com/office/word/2012/wordml" xmlns:w16cex="http://schemas.microsoft.com/office/word/2018/wordml/cex" xmlns:w16cid="http://schemas.microsoft.com/office/word/2016/wordml/cid" xmlns:w16="http://schemas.microsoft.com/office/word/2018/wordml" xmlns:w16sdtdh="http://schemas.microsoft.com/office/word/2020/wordml/sdtdatahash" xmlns:w16se="http://schemas.microsoft.com/office/word/2015/wordml/symex" xmlns:wpg="http://schemas.microsoft.com/office/word/2010/wordprocessingGroup" xmlns:wpi="http://schemas.microsoft.com/office/word/2010/wordprocessingInk" xmlns:wne="http://schemas.microsoft.com/office/word/2006/wordml" xmlns:wps="http://schemas.microsoft.com/office/word/2010/wordprocessingShape" mc:Ignorable="w14 w15 w16se w16cid w16 w16cex w16sdtdh wp14">
+<w:hdr xmlns:wpc="http://schemas.microsoft.com/office/word/2010/wordprocessingCanvas" xmlns:cx="http://schemas.microsoft.com/office/drawing/2014/chartex" xmlns:cx1="http://schemas.microsoft.com/office/drawing/2015/9/8/chartex" xmlns:cx2="http://schemas.microsoft.com/office/drawing/2015/10/21/chartex" xmlns:cx3="http://schemas.microsoft.com/office/drawing/2016/5/9/chartex" xmlns:cx4="http://schemas.microsoft.com/office/drawing/2016/5/10/chartex" xmlns:cx5="http://schemas.microsoft.com/office/drawing/2016/5/11/chartex" xmlns:cx6="http://schemas.microsoft.com/office/drawing/2016/5/12/chartex" xmlns:cx7="http://schemas.microsoft.com/office/drawing/2016/5/13/chartex" xmlns:cx8="http://schemas.microsoft.com/office/drawing/2016/5/14/chartex" xmlns:mc="http://schemas.openxmlformats.org/markup-compatibility/2006" xmlns:aink="http://schemas.microsoft.com/office/drawing/2016/ink" xmlns:am3d="http://schemas.microsoft.com/office/drawing/2017/model3d" xmlns:o="urn:schemas-microsoft-com:office:office" xmlns:oel="http://schemas.microsoft.com/office/2019/extlst" xmlns:r="http://schemas.openxmlformats.org/officeDocument/2006/relationships" xmlns:m="http://schemas.openxmlformats.org/officeDocument/2006/math" xmlns:v="urn:schemas-microsoft-com:vml" xmlns:wp14="http://schemas.microsoft.com/office/word/2010/wordprocessingDrawing" xmlns:wp="http://schemas.openxmlformats.org/drawingml/2006/wordprocessingDrawing" xmlns:w10="urn:schemas-microsoft-com:office:word" xmlns:w="http://schemas.openxmlformats.org/wordprocessingml/2006/main" xmlns:w14="http://schemas.microsoft.com/office/word/2010/wordml" xmlns:w15="http://schemas.microsoft.com/office/word/2012/wordml" xmlns:w16cex="http://schemas.microsoft.com/office/word/2018/wordml/cex" xmlns:w16cid="http://schemas.microsoft.com/office/word/2016/wordml/cid" xmlns:w16="http://schemas.microsoft.com/office/word/2018/wordml" xmlns:w16sdtdh="http://schemas.microsoft.com/office/word/2020/wordml/sdtdatahash" xmlns:w16se="http://schemas.microsoft.com/office/word/2015/wordml/symex" xmlns:wpg="http://schemas.microsoft.com/office/word/2010/wordprocessingGroup" xmlns:wpi="http://schemas.microsoft.com/office/word/2010/wordprocessingInk" xmlns:wne="http://schemas.microsoft.com/office/word/2006/wordml" xmlns:wps="http://schemas.microsoft.com/office/word/2010/wordprocessingShape" mc:Ignorable="w14 w15 w16se w16cid w16 w16cex w16sdtdh wp14">
   <w:p>
     <w:r>
       <w:tab/>
@@ -15684,7 +15139,7 @@
 </file>
 
 <file path=word/numbering.xml><?xml version="1.0" encoding="utf-8"?>
-<w:numbering xmlns:wpc="http://schemas.microsoft.com/office/word/2010/wordprocessingCanvas" xmlns:cx="http://schemas.microsoft.com/office/drawing/2014/chartex" xmlns:cx1="http://schemas.microsoft.com/office/drawing/2015/9/8/chartex" xmlns:cx2="http://schemas.microsoft.com/office/drawing/2015/10/21/chartex" xmlns:cx3="http://schemas.microsoft.com/office/drawing/2016/5/9/chartex" xmlns:cx4="http://schemas.microsoft.com/office/drawing/2016/5/10/chartex" xmlns:cx5="http://schemas.microsoft.com/office/drawing/2016/5/11/chartex" xmlns:cx6="http://schemas.microsoft.com/office/drawing/2016/5/12/chartex" xmlns:cx7="http://schemas.microsoft.com/office/drawing/2016/5/13/chartex" xmlns:cx8="http://schemas.microsoft.com/office/drawing/2016/5/14/chartex" xmlns:mc="http://schemas.openxmlformats.org/markup-compatibility/2006" xmlns:aink="http://schemas.microsoft.com/office/drawing/2016/ink" xmlns:am3d="http://schemas.microsoft.com/office/drawing/2017/model3d" xmlns:o="urn:schemas-microsoft-com:office:office" xmlns:r="http://schemas.openxmlformats.org/officeDocument/2006/relationships" xmlns:m="http://schemas.openxmlformats.org/officeDocument/2006/math" xmlns:v="urn:schemas-microsoft-com:vml" xmlns:wp14="http://schemas.microsoft.com/office/word/2010/wordprocessingDrawing" xmlns:wp="http://schemas.openxmlformats.org/drawingml/2006/wordprocessingDrawing" xmlns:w10="urn:schemas-microsoft-com:office:word" xmlns:w="http://schemas.openxmlformats.org/wordprocessingml/2006/main" xmlns:w14="http://schemas.microsoft.com/office/word/2010/wordml" xmlns:w15="http://schemas.microsoft.com/office/word/2012/wordml" xmlns:w16cex="http://schemas.microsoft.com/office/word/2018/wordml/cex" xmlns:w16cid="http://schemas.microsoft.com/office/word/2016/wordml/cid" xmlns:w16="http://schemas.microsoft.com/office/word/2018/wordml" xmlns:w16sdtdh="http://schemas.microsoft.com/office/word/2020/wordml/sdtdatahash" xmlns:w16se="http://schemas.microsoft.com/office/word/2015/wordml/symex" xmlns:wpg="http://schemas.microsoft.com/office/word/2010/wordprocessingGroup" xmlns:wpi="http://schemas.microsoft.com/office/word/2010/wordprocessingInk" xmlns:wne="http://schemas.microsoft.com/office/word/2006/wordml" xmlns:wps="http://schemas.microsoft.com/office/word/2010/wordprocessingShape" mc:Ignorable="w14 w15 w16se w16cid w16 w16cex w16sdtdh wp14">
+<w:numbering xmlns:wpc="http://schemas.microsoft.com/office/word/2010/wordprocessingCanvas" xmlns:cx="http://schemas.microsoft.com/office/drawing/2014/chartex" xmlns:cx1="http://schemas.microsoft.com/office/drawing/2015/9/8/chartex" xmlns:cx2="http://schemas.microsoft.com/office/drawing/2015/10/21/chartex" xmlns:cx3="http://schemas.microsoft.com/office/drawing/2016/5/9/chartex" xmlns:cx4="http://schemas.microsoft.com/office/drawing/2016/5/10/chartex" xmlns:cx5="http://schemas.microsoft.com/office/drawing/2016/5/11/chartex" xmlns:cx6="http://schemas.microsoft.com/office/drawing/2016/5/12/chartex" xmlns:cx7="http://schemas.microsoft.com/office/drawing/2016/5/13/chartex" xmlns:cx8="http://schemas.microsoft.com/office/drawing/2016/5/14/chartex" xmlns:mc="http://schemas.openxmlformats.org/markup-compatibility/2006" xmlns:aink="http://schemas.microsoft.com/office/drawing/2016/ink" xmlns:am3d="http://schemas.microsoft.com/office/drawing/2017/model3d" xmlns:o="urn:schemas-microsoft-com:office:office" xmlns:oel="http://schemas.microsoft.com/office/2019/extlst" xmlns:r="http://schemas.openxmlformats.org/officeDocument/2006/relationships" xmlns:m="http://schemas.openxmlformats.org/officeDocument/2006/math" xmlns:v="urn:schemas-microsoft-com:vml" xmlns:wp14="http://schemas.microsoft.com/office/word/2010/wordprocessingDrawing" xmlns:wp="http://schemas.openxmlformats.org/drawingml/2006/wordprocessingDrawing" xmlns:w10="urn:schemas-microsoft-com:office:word" xmlns:w="http://schemas.openxmlformats.org/wordprocessingml/2006/main" xmlns:w14="http://schemas.microsoft.com/office/word/2010/wordml" xmlns:w15="http://schemas.microsoft.com/office/word/2012/wordml" xmlns:w16cex="http://schemas.microsoft.com/office/word/2018/wordml/cex" xmlns:w16cid="http://schemas.microsoft.com/office/word/2016/wordml/cid" xmlns:w16="http://schemas.microsoft.com/office/word/2018/wordml" xmlns:w16sdtdh="http://schemas.microsoft.com/office/word/2020/wordml/sdtdatahash" xmlns:w16se="http://schemas.microsoft.com/office/word/2015/wordml/symex" xmlns:wpg="http://schemas.microsoft.com/office/word/2010/wordprocessingGroup" xmlns:wpi="http://schemas.microsoft.com/office/word/2010/wordprocessingInk" xmlns:wne="http://schemas.microsoft.com/office/word/2006/wordml" xmlns:wps="http://schemas.microsoft.com/office/word/2010/wordprocessingShape" mc:Ignorable="w14 w15 w16se w16cid w16 w16cex w16sdtdh wp14">
   <w:abstractNum w:abstractNumId="0" w15:restartNumberingAfterBreak="0">
     <w:nsid w:val="028D08C6"/>
     <w:multiLevelType w:val="hybridMultilevel"/>

</xml_diff>

<commit_message>
Rework files, rename files, pdfs
</commit_message>
<xml_diff>
--- a/PROJECT/PM/TINF20C_PM_Team_2_v1.0.docx
+++ b/PROJECT/PM/TINF20C_PM_Team_2_v1.0.docx
@@ -156,6 +156,7 @@
           <w:lang w:val="en-US"/>
         </w:rPr>
       </w:pPr>
+      <w:proofErr w:type="spellStart"/>
       <w:r>
         <w:rPr>
           <w:rFonts w:ascii="Calibri" w:hAnsi="Calibri" w:cs="Calibri"/>
@@ -165,6 +166,7 @@
         </w:rPr>
         <w:t>Projekt</w:t>
       </w:r>
+      <w:proofErr w:type="spellEnd"/>
       <w:r>
         <w:rPr>
           <w:rFonts w:ascii="Calibri" w:hAnsi="Calibri" w:cs="Calibri"/>
@@ -721,8 +723,16 @@
         <w:rPr>
           <w:lang w:val="en-US"/>
         </w:rPr>
-        <w:t>Fabian Thomé</w:t>
+        <w:t xml:space="preserve">Fabian </w:t>
       </w:r>
+      <w:proofErr w:type="spellStart"/>
+      <w:r>
+        <w:rPr>
+          <w:lang w:val="en-US"/>
+        </w:rPr>
+        <w:t>Thomé</w:t>
+      </w:r>
+      <w:proofErr w:type="spellEnd"/>
       <w:r>
         <w:rPr>
           <w:lang w:val="en-US"/>
@@ -802,7 +812,15 @@
       </w:r>
       <w:r>
         <w:tab/>
-        <w:t>Tim Sellemann (</w:t>
+        <w:t xml:space="preserve">Tim </w:t>
+      </w:r>
+      <w:proofErr w:type="spellStart"/>
+      <w:r>
+        <w:t>Sellemann</w:t>
+      </w:r>
+      <w:proofErr w:type="spellEnd"/>
+      <w:r>
+        <w:t xml:space="preserve"> (</w:t>
       </w:r>
       <w:hyperlink r:id="rId10" w:history="1">
         <w:r>
@@ -974,6 +992,7 @@
                 <w:bCs/>
               </w:rPr>
             </w:pPr>
+            <w:proofErr w:type="spellStart"/>
             <w:r>
               <w:rPr>
                 <w:rFonts w:ascii="Calibri" w:hAnsi="Calibri" w:cs="Calibri"/>
@@ -982,6 +1001,7 @@
               </w:rPr>
               <w:t>Author</w:t>
             </w:r>
+            <w:proofErr w:type="spellEnd"/>
           </w:p>
         </w:tc>
         <w:tc>
@@ -3017,8 +3037,13 @@
               <w:jc w:val="left"/>
             </w:pPr>
             <w:r>
-              <w:t>Tim Sellemann</w:t>
-            </w:r>
+              <w:t xml:space="preserve">Tim </w:t>
+            </w:r>
+            <w:proofErr w:type="spellStart"/>
+            <w:r>
+              <w:t>Sellemann</w:t>
+            </w:r>
+            <w:proofErr w:type="spellEnd"/>
           </w:p>
         </w:tc>
       </w:tr>
@@ -3484,7 +3509,15 @@
               <w:t>,</w:t>
             </w:r>
             <w:r>
-              <w:t xml:space="preserve"> aber es bedarf weiteren Verbesserungen um dem Kunden mehr Möglichkeiten zu geben.</w:t>
+              <w:t xml:space="preserve"> aber es bedarf weiteren </w:t>
+            </w:r>
+            <w:proofErr w:type="gramStart"/>
+            <w:r>
+              <w:t>Verbesserungen</w:t>
+            </w:r>
+            <w:proofErr w:type="gramEnd"/>
+            <w:r>
+              <w:t xml:space="preserve"> um dem Kunden mehr Möglichkeiten zu geben.</w:t>
             </w:r>
           </w:p>
         </w:tc>
@@ -3756,8 +3789,13 @@
               <w:t>S</w:t>
             </w:r>
             <w:r>
-              <w:t>innvolle Teammeetings mit aussagekräftigen Meeting-Minutes</w:t>
-            </w:r>
+              <w:t>innvolle Teammeetings mit aussagekräftigen Meeting-</w:t>
+            </w:r>
+            <w:proofErr w:type="spellStart"/>
+            <w:r>
+              <w:t>Minutes</w:t>
+            </w:r>
+            <w:proofErr w:type="spellEnd"/>
           </w:p>
         </w:tc>
       </w:tr>
@@ -4237,6 +4275,7 @@
               <w:spacing w:before="60" w:after="60"/>
               <w:jc w:val="left"/>
             </w:pPr>
+            <w:proofErr w:type="gramStart"/>
             <w:r>
               <w:t>Test Man</w:t>
             </w:r>
@@ -4246,6 +4285,7 @@
             <w:r>
               <w:t>ger</w:t>
             </w:r>
+            <w:proofErr w:type="gramEnd"/>
           </w:p>
           <w:p>
             <w:pPr>
@@ -4342,8 +4382,13 @@
               <w:jc w:val="center"/>
             </w:pPr>
             <w:r>
-              <w:t>Tim Sellemann</w:t>
-            </w:r>
+              <w:t xml:space="preserve">Tim </w:t>
+            </w:r>
+            <w:proofErr w:type="spellStart"/>
+            <w:r>
+              <w:t>Sellemann</w:t>
+            </w:r>
+            <w:proofErr w:type="spellEnd"/>
           </w:p>
           <w:p>
             <w:pPr>
@@ -9605,7 +9650,29 @@
           <w:iCs/>
           <w:color w:val="000000"/>
         </w:rPr>
-        <w:t>Ein potenzielles Risiko sind die Personalkosten, die entstehen, wenn sich die Fertigstellung des Produkts verzögert.</w:t>
+        <w:t xml:space="preserve">Ein potenzielles Risiko </w:t>
+      </w:r>
+      <w:proofErr w:type="gramStart"/>
+      <w:r>
+        <w:rPr>
+          <w:rStyle w:val="Verzeichnissprung"/>
+          <w:rFonts w:ascii="Calibri" w:hAnsi="Calibri" w:cs="Calibri"/>
+          <w:i/>
+          <w:iCs/>
+          <w:color w:val="000000"/>
+        </w:rPr>
+        <w:t>sind</w:t>
+      </w:r>
+      <w:proofErr w:type="gramEnd"/>
+      <w:r>
+        <w:rPr>
+          <w:rStyle w:val="Verzeichnissprung"/>
+          <w:rFonts w:ascii="Calibri" w:hAnsi="Calibri" w:cs="Calibri"/>
+          <w:i/>
+          <w:iCs/>
+          <w:color w:val="000000"/>
+        </w:rPr>
+        <w:t xml:space="preserve"> die Personalkosten, die entstehen, wenn sich die Fertigstellung des Produkts verzögert.</w:t>
       </w:r>
     </w:p>
     <w:p>
@@ -9831,7 +9898,29 @@
           <w:iCs/>
           <w:color w:val="000000"/>
         </w:rPr>
-        <w:t xml:space="preserve"> Besonders C#, welches als Backend verwendet wird ist uns komplett unbekannt.</w:t>
+        <w:t xml:space="preserve"> Besonders C#, welches als </w:t>
+      </w:r>
+      <w:proofErr w:type="gramStart"/>
+      <w:r>
+        <w:rPr>
+          <w:rStyle w:val="Verzeichnissprung"/>
+          <w:rFonts w:ascii="Calibri" w:hAnsi="Calibri" w:cs="Calibri"/>
+          <w:i/>
+          <w:iCs/>
+          <w:color w:val="000000"/>
+        </w:rPr>
+        <w:t>Backend</w:t>
+      </w:r>
+      <w:proofErr w:type="gramEnd"/>
+      <w:r>
+        <w:rPr>
+          <w:rStyle w:val="Verzeichnissprung"/>
+          <w:rFonts w:ascii="Calibri" w:hAnsi="Calibri" w:cs="Calibri"/>
+          <w:i/>
+          <w:iCs/>
+          <w:color w:val="000000"/>
+        </w:rPr>
+        <w:t xml:space="preserve"> verwendet wird ist uns komplett unbekannt.</w:t>
       </w:r>
     </w:p>
     <w:p>
@@ -9866,7 +9955,29 @@
           <w:iCs/>
           <w:color w:val="000000"/>
         </w:rPr>
-        <w:t xml:space="preserve">Wir frischen unsere Kenntnisse in Web Engineering auf und lesen die </w:t>
+        <w:t xml:space="preserve">Wir frischen unsere Kenntnisse in </w:t>
+      </w:r>
+      <w:proofErr w:type="gramStart"/>
+      <w:r>
+        <w:rPr>
+          <w:rStyle w:val="Verzeichnissprung"/>
+          <w:rFonts w:ascii="Calibri" w:hAnsi="Calibri" w:cs="Calibri"/>
+          <w:i/>
+          <w:iCs/>
+          <w:color w:val="000000"/>
+        </w:rPr>
+        <w:t>Web Engineering</w:t>
+      </w:r>
+      <w:proofErr w:type="gramEnd"/>
+      <w:r>
+        <w:rPr>
+          <w:rStyle w:val="Verzeichnissprung"/>
+          <w:rFonts w:ascii="Calibri" w:hAnsi="Calibri" w:cs="Calibri"/>
+          <w:i/>
+          <w:iCs/>
+          <w:color w:val="000000"/>
+        </w:rPr>
+        <w:t xml:space="preserve"> auf und lesen die </w:t>
       </w:r>
     </w:p>
     <w:p>
@@ -9889,7 +10000,29 @@
           <w:iCs/>
           <w:color w:val="000000"/>
         </w:rPr>
-        <w:t xml:space="preserve">Dokumentation der AutomationML-Bibliothek. </w:t>
+        <w:t xml:space="preserve">Dokumentation der </w:t>
+      </w:r>
+      <w:proofErr w:type="spellStart"/>
+      <w:r>
+        <w:rPr>
+          <w:rStyle w:val="Verzeichnissprung"/>
+          <w:rFonts w:ascii="Calibri" w:hAnsi="Calibri" w:cs="Calibri"/>
+          <w:i/>
+          <w:iCs/>
+          <w:color w:val="000000"/>
+        </w:rPr>
+        <w:t>AutomationML</w:t>
+      </w:r>
+      <w:proofErr w:type="spellEnd"/>
+      <w:r>
+        <w:rPr>
+          <w:rStyle w:val="Verzeichnissprung"/>
+          <w:rFonts w:ascii="Calibri" w:hAnsi="Calibri" w:cs="Calibri"/>
+          <w:i/>
+          <w:iCs/>
+          <w:color w:val="000000"/>
+        </w:rPr>
+        <w:t xml:space="preserve">-Bibliothek. </w:t>
       </w:r>
     </w:p>
     <w:p>
@@ -10236,6 +10369,7 @@
                 <w:lang w:val="en-US" w:eastAsia="en-US"/>
               </w:rPr>
             </w:pPr>
+            <w:proofErr w:type="spellStart"/>
             <w:r>
               <w:rPr>
                 <w:b/>
@@ -10244,6 +10378,7 @@
               </w:rPr>
               <w:t>Arbeitspaketspezifikation</w:t>
             </w:r>
+            <w:proofErr w:type="spellEnd"/>
           </w:p>
         </w:tc>
       </w:tr>
@@ -10273,21 +10408,40 @@
                 <w:lang w:val="en-US" w:eastAsia="en-US"/>
               </w:rPr>
             </w:pPr>
+            <w:proofErr w:type="spellStart"/>
             <w:r>
               <w:rPr>
                 <w:b/>
                 <w:bCs/>
                 <w:lang w:val="en-US" w:eastAsia="en-US"/>
               </w:rPr>
-              <w:t xml:space="preserve">Arbeitspaket: </w:t>
-            </w:r>
-            <w:r>
-              <w:rPr>
+              <w:t>Arbeitspaket</w:t>
+            </w:r>
+            <w:proofErr w:type="spellEnd"/>
+            <w:r>
+              <w:rPr>
+                <w:b/>
                 <w:bCs/>
                 <w:lang w:val="en-US" w:eastAsia="en-US"/>
               </w:rPr>
-              <w:t>1.0 Analyse</w:t>
-            </w:r>
+              <w:t xml:space="preserve">: </w:t>
+            </w:r>
+            <w:r>
+              <w:rPr>
+                <w:bCs/>
+                <w:lang w:val="en-US" w:eastAsia="en-US"/>
+              </w:rPr>
+              <w:t xml:space="preserve">1.0 </w:t>
+            </w:r>
+            <w:proofErr w:type="spellStart"/>
+            <w:r>
+              <w:rPr>
+                <w:bCs/>
+                <w:lang w:val="en-US" w:eastAsia="en-US"/>
+              </w:rPr>
+              <w:t>Analyse</w:t>
+            </w:r>
+            <w:proofErr w:type="spellEnd"/>
           </w:p>
         </w:tc>
       </w:tr>
@@ -10317,7 +10471,35 @@
               <w:rPr>
                 <w:lang w:val="en-US" w:eastAsia="en-US"/>
               </w:rPr>
-              <w:t>AP Inhalte / Ergebnisse:</w:t>
+              <w:t xml:space="preserve">AP </w:t>
+            </w:r>
+            <w:proofErr w:type="spellStart"/>
+            <w:r>
+              <w:rPr>
+                <w:lang w:val="en-US" w:eastAsia="en-US"/>
+              </w:rPr>
+              <w:t>Inhalte</w:t>
+            </w:r>
+            <w:proofErr w:type="spellEnd"/>
+            <w:r>
+              <w:rPr>
+                <w:lang w:val="en-US" w:eastAsia="en-US"/>
+              </w:rPr>
+              <w:t xml:space="preserve"> / </w:t>
+            </w:r>
+            <w:proofErr w:type="spellStart"/>
+            <w:r>
+              <w:rPr>
+                <w:lang w:val="en-US" w:eastAsia="en-US"/>
+              </w:rPr>
+              <w:t>Ergebnisse</w:t>
+            </w:r>
+            <w:proofErr w:type="spellEnd"/>
+            <w:r>
+              <w:rPr>
+                <w:lang w:val="en-US" w:eastAsia="en-US"/>
+              </w:rPr>
+              <w:t>:</w:t>
             </w:r>
           </w:p>
         </w:tc>
@@ -10351,12 +10533,14 @@
                 <w:lang w:val="en-US" w:eastAsia="en-US"/>
               </w:rPr>
             </w:pPr>
+            <w:proofErr w:type="spellStart"/>
             <w:r>
               <w:rPr>
                 <w:lang w:val="en-US" w:eastAsia="en-US"/>
               </w:rPr>
               <w:t>Projektplan</w:t>
             </w:r>
+            <w:proofErr w:type="spellEnd"/>
           </w:p>
           <w:p>
             <w:pPr>
@@ -10403,11 +10587,19 @@
                 <w:lang w:val="en-US" w:eastAsia="en-US"/>
               </w:rPr>
             </w:pPr>
+            <w:proofErr w:type="spellStart"/>
             <w:r>
               <w:rPr>
                 <w:lang w:val="en-US" w:eastAsia="en-US"/>
               </w:rPr>
-              <w:t>Lastenheft (CRS)</w:t>
+              <w:t>Lastenheft</w:t>
+            </w:r>
+            <w:proofErr w:type="spellEnd"/>
+            <w:r>
+              <w:rPr>
+                <w:lang w:val="en-US" w:eastAsia="en-US"/>
+              </w:rPr>
+              <w:t xml:space="preserve"> (CRS)</w:t>
             </w:r>
           </w:p>
           <w:p>
@@ -10429,12 +10621,14 @@
                 <w:lang w:val="en-US" w:eastAsia="en-US"/>
               </w:rPr>
             </w:pPr>
+            <w:proofErr w:type="spellStart"/>
             <w:r>
               <w:rPr>
                 <w:lang w:val="en-US" w:eastAsia="en-US"/>
               </w:rPr>
               <w:t>Systemmodellierung</w:t>
             </w:r>
+            <w:proofErr w:type="spellEnd"/>
           </w:p>
         </w:tc>
       </w:tr>
@@ -10460,11 +10654,19 @@
                 <w:lang w:val="en-US" w:eastAsia="en-US"/>
               </w:rPr>
             </w:pPr>
+            <w:proofErr w:type="spellStart"/>
             <w:r>
               <w:rPr>
                 <w:lang w:val="en-US" w:eastAsia="en-US"/>
               </w:rPr>
-              <w:t>Verantwortung:</w:t>
+              <w:t>Verantwortung</w:t>
+            </w:r>
+            <w:proofErr w:type="spellEnd"/>
+            <w:r>
+              <w:rPr>
+                <w:lang w:val="en-US" w:eastAsia="en-US"/>
+              </w:rPr>
+              <w:t>:</w:t>
             </w:r>
           </w:p>
         </w:tc>
@@ -10517,11 +10719,19 @@
                 <w:lang w:val="en-US" w:eastAsia="en-US"/>
               </w:rPr>
             </w:pPr>
+            <w:proofErr w:type="spellStart"/>
             <w:r>
               <w:rPr>
                 <w:lang w:val="en-US" w:eastAsia="en-US"/>
               </w:rPr>
-              <w:t>Mitarbeit:</w:t>
+              <w:t>Mitarbeit</w:t>
+            </w:r>
+            <w:proofErr w:type="spellEnd"/>
+            <w:r>
+              <w:rPr>
+                <w:lang w:val="en-US" w:eastAsia="en-US"/>
+              </w:rPr>
+              <w:t>:</w:t>
             </w:r>
           </w:p>
         </w:tc>
@@ -10547,8 +10757,16 @@
               <w:rPr>
                 <w:lang w:eastAsia="en-US"/>
               </w:rPr>
-              <w:t>Fabian Thomé, Thorsten Rausch, Max Gohlke, Tim Sellemann</w:t>
-            </w:r>
+              <w:t xml:space="preserve">Fabian Thomé, Thorsten Rausch, Max Gohlke, Tim </w:t>
+            </w:r>
+            <w:proofErr w:type="spellStart"/>
+            <w:r>
+              <w:rPr>
+                <w:lang w:eastAsia="en-US"/>
+              </w:rPr>
+              <w:t>Sellemann</w:t>
+            </w:r>
+            <w:proofErr w:type="spellEnd"/>
           </w:p>
         </w:tc>
       </w:tr>
@@ -10608,12 +10826,21 @@
                 <w:lang w:val="en-US" w:eastAsia="en-US"/>
               </w:rPr>
             </w:pPr>
+            <w:proofErr w:type="spellStart"/>
             <w:r>
               <w:rPr>
                 <w:b/>
                 <w:lang w:val="en-US" w:eastAsia="en-US"/>
               </w:rPr>
-              <w:t xml:space="preserve">Arbeitspaket: </w:t>
+              <w:t>Arbeitspaket</w:t>
+            </w:r>
+            <w:proofErr w:type="spellEnd"/>
+            <w:r>
+              <w:rPr>
+                <w:b/>
+                <w:lang w:val="en-US" w:eastAsia="en-US"/>
+              </w:rPr>
+              <w:t xml:space="preserve">: </w:t>
             </w:r>
             <w:r>
               <w:rPr>
@@ -10651,7 +10878,35 @@
               <w:rPr>
                 <w:lang w:val="en-US" w:eastAsia="en-US"/>
               </w:rPr>
-              <w:t>AP Inhalte / Ergebnisse:</w:t>
+              <w:t xml:space="preserve">AP </w:t>
+            </w:r>
+            <w:proofErr w:type="spellStart"/>
+            <w:r>
+              <w:rPr>
+                <w:lang w:val="en-US" w:eastAsia="en-US"/>
+              </w:rPr>
+              <w:t>Inhalte</w:t>
+            </w:r>
+            <w:proofErr w:type="spellEnd"/>
+            <w:r>
+              <w:rPr>
+                <w:lang w:val="en-US" w:eastAsia="en-US"/>
+              </w:rPr>
+              <w:t xml:space="preserve"> / </w:t>
+            </w:r>
+            <w:proofErr w:type="spellStart"/>
+            <w:r>
+              <w:rPr>
+                <w:lang w:val="en-US" w:eastAsia="en-US"/>
+              </w:rPr>
+              <w:t>Ergebnisse</w:t>
+            </w:r>
+            <w:proofErr w:type="spellEnd"/>
+            <w:r>
+              <w:rPr>
+                <w:lang w:val="en-US" w:eastAsia="en-US"/>
+              </w:rPr>
+              <w:t>:</w:t>
             </w:r>
           </w:p>
         </w:tc>
@@ -10685,11 +10940,19 @@
                 <w:lang w:val="en-US" w:eastAsia="en-US"/>
               </w:rPr>
             </w:pPr>
+            <w:proofErr w:type="spellStart"/>
             <w:r>
               <w:rPr>
                 <w:lang w:val="en-US" w:eastAsia="en-US"/>
               </w:rPr>
-              <w:t>Pflichtenheft (SRS)</w:t>
+              <w:t>Pflichtenheft</w:t>
+            </w:r>
+            <w:proofErr w:type="spellEnd"/>
+            <w:r>
+              <w:rPr>
+                <w:lang w:val="en-US" w:eastAsia="en-US"/>
+              </w:rPr>
+              <w:t xml:space="preserve"> (SRS)</w:t>
             </w:r>
           </w:p>
           <w:p>
@@ -10711,11 +10974,19 @@
                 <w:lang w:val="en-US" w:eastAsia="en-US"/>
               </w:rPr>
             </w:pPr>
+            <w:proofErr w:type="spellStart"/>
             <w:r>
               <w:rPr>
                 <w:lang w:val="en-US" w:eastAsia="en-US"/>
               </w:rPr>
-              <w:t>Architekturspezifikation (SAS)</w:t>
+              <w:t>Architekturspezifikation</w:t>
+            </w:r>
+            <w:proofErr w:type="spellEnd"/>
+            <w:r>
+              <w:rPr>
+                <w:lang w:val="en-US" w:eastAsia="en-US"/>
+              </w:rPr>
+              <w:t xml:space="preserve"> (SAS)</w:t>
             </w:r>
           </w:p>
           <w:p>
@@ -10737,11 +11008,19 @@
                 <w:lang w:val="en-US" w:eastAsia="en-US"/>
               </w:rPr>
             </w:pPr>
+            <w:proofErr w:type="spellStart"/>
             <w:r>
               <w:rPr>
                 <w:lang w:val="en-US" w:eastAsia="en-US"/>
               </w:rPr>
-              <w:t>Modulspezifikationen (MODs)</w:t>
+              <w:t>Modulspezifikationen</w:t>
+            </w:r>
+            <w:proofErr w:type="spellEnd"/>
+            <w:r>
+              <w:rPr>
+                <w:lang w:val="en-US" w:eastAsia="en-US"/>
+              </w:rPr>
+              <w:t xml:space="preserve"> (MODs)</w:t>
             </w:r>
           </w:p>
         </w:tc>
@@ -10768,11 +11047,19 @@
                 <w:lang w:val="en-US" w:eastAsia="en-US"/>
               </w:rPr>
             </w:pPr>
+            <w:proofErr w:type="spellStart"/>
             <w:r>
               <w:rPr>
                 <w:lang w:val="en-US" w:eastAsia="en-US"/>
               </w:rPr>
-              <w:t>Verantwortung:</w:t>
+              <w:t>Verantwortung</w:t>
+            </w:r>
+            <w:proofErr w:type="spellEnd"/>
+            <w:r>
+              <w:rPr>
+                <w:lang w:val="en-US" w:eastAsia="en-US"/>
+              </w:rPr>
+              <w:t>:</w:t>
             </w:r>
           </w:p>
         </w:tc>
@@ -10825,11 +11112,19 @@
                 <w:lang w:val="en-US" w:eastAsia="en-US"/>
               </w:rPr>
             </w:pPr>
+            <w:proofErr w:type="spellStart"/>
             <w:r>
               <w:rPr>
                 <w:lang w:val="en-US" w:eastAsia="en-US"/>
               </w:rPr>
-              <w:t>Mitarbeit:</w:t>
+              <w:t>Mitarbeit</w:t>
+            </w:r>
+            <w:proofErr w:type="spellEnd"/>
+            <w:r>
+              <w:rPr>
+                <w:lang w:val="en-US" w:eastAsia="en-US"/>
+              </w:rPr>
+              <w:t>:</w:t>
             </w:r>
           </w:p>
         </w:tc>
@@ -10855,8 +11150,16 @@
               <w:rPr>
                 <w:lang w:eastAsia="en-US"/>
               </w:rPr>
-              <w:t>Fabian Thomé, Thorsten Rausch, Max Gohlke, Tim Sellemann</w:t>
-            </w:r>
+              <w:t xml:space="preserve">Fabian Thomé, Thorsten Rausch, Max Gohlke, Tim </w:t>
+            </w:r>
+            <w:proofErr w:type="spellStart"/>
+            <w:r>
+              <w:rPr>
+                <w:lang w:eastAsia="en-US"/>
+              </w:rPr>
+              <w:t>Sellemann</w:t>
+            </w:r>
+            <w:proofErr w:type="spellEnd"/>
           </w:p>
         </w:tc>
       </w:tr>
@@ -10916,20 +11219,38 @@
                 <w:lang w:val="en-US" w:eastAsia="en-US"/>
               </w:rPr>
             </w:pPr>
+            <w:proofErr w:type="spellStart"/>
             <w:r>
               <w:rPr>
                 <w:b/>
                 <w:lang w:val="en-US" w:eastAsia="en-US"/>
               </w:rPr>
-              <w:t xml:space="preserve">Arbeitspaket: </w:t>
+              <w:t>Arbeitspaket</w:t>
+            </w:r>
+            <w:proofErr w:type="spellEnd"/>
+            <w:r>
+              <w:rPr>
+                <w:b/>
+                <w:lang w:val="en-US" w:eastAsia="en-US"/>
+              </w:rPr>
+              <w:t xml:space="preserve">: </w:t>
             </w:r>
             <w:r>
               <w:rPr>
                 <w:bCs/>
                 <w:lang w:val="en-US" w:eastAsia="en-US"/>
               </w:rPr>
-              <w:t>3.0 Codierung</w:t>
-            </w:r>
+              <w:t xml:space="preserve">3.0 </w:t>
+            </w:r>
+            <w:proofErr w:type="spellStart"/>
+            <w:r>
+              <w:rPr>
+                <w:bCs/>
+                <w:lang w:val="en-US" w:eastAsia="en-US"/>
+              </w:rPr>
+              <w:t>Codierung</w:t>
+            </w:r>
+            <w:proofErr w:type="spellEnd"/>
           </w:p>
         </w:tc>
       </w:tr>
@@ -10959,7 +11280,35 @@
               <w:rPr>
                 <w:lang w:val="en-US" w:eastAsia="en-US"/>
               </w:rPr>
-              <w:t>AP Inhalte / Ergebnisse:</w:t>
+              <w:t xml:space="preserve">AP </w:t>
+            </w:r>
+            <w:proofErr w:type="spellStart"/>
+            <w:r>
+              <w:rPr>
+                <w:lang w:val="en-US" w:eastAsia="en-US"/>
+              </w:rPr>
+              <w:t>Inhalte</w:t>
+            </w:r>
+            <w:proofErr w:type="spellEnd"/>
+            <w:r>
+              <w:rPr>
+                <w:lang w:val="en-US" w:eastAsia="en-US"/>
+              </w:rPr>
+              <w:t xml:space="preserve"> / </w:t>
+            </w:r>
+            <w:proofErr w:type="spellStart"/>
+            <w:r>
+              <w:rPr>
+                <w:lang w:val="en-US" w:eastAsia="en-US"/>
+              </w:rPr>
+              <w:t>Ergebnisse</w:t>
+            </w:r>
+            <w:proofErr w:type="spellEnd"/>
+            <w:r>
+              <w:rPr>
+                <w:lang w:val="en-US" w:eastAsia="en-US"/>
+              </w:rPr>
+              <w:t>:</w:t>
             </w:r>
           </w:p>
         </w:tc>
@@ -11058,11 +11407,33 @@
               </w:rPr>
               <w:t>(</w:t>
             </w:r>
+            <w:proofErr w:type="spellStart"/>
             <w:r>
               <w:rPr>
                 <w:lang w:val="en-US" w:eastAsia="en-US"/>
               </w:rPr>
-              <w:t>fertiges Produkt)</w:t>
+              <w:t>fertiges</w:t>
+            </w:r>
+            <w:proofErr w:type="spellEnd"/>
+            <w:r>
+              <w:rPr>
+                <w:lang w:val="en-US" w:eastAsia="en-US"/>
+              </w:rPr>
+              <w:t xml:space="preserve"> </w:t>
+            </w:r>
+            <w:proofErr w:type="spellStart"/>
+            <w:r>
+              <w:rPr>
+                <w:lang w:val="en-US" w:eastAsia="en-US"/>
+              </w:rPr>
+              <w:t>Produkt</w:t>
+            </w:r>
+            <w:proofErr w:type="spellEnd"/>
+            <w:r>
+              <w:rPr>
+                <w:lang w:val="en-US" w:eastAsia="en-US"/>
+              </w:rPr>
+              <w:t>)</w:t>
             </w:r>
           </w:p>
         </w:tc>
@@ -11089,11 +11460,19 @@
                 <w:lang w:val="en-US" w:eastAsia="en-US"/>
               </w:rPr>
             </w:pPr>
+            <w:proofErr w:type="spellStart"/>
             <w:r>
               <w:rPr>
                 <w:lang w:val="en-US" w:eastAsia="en-US"/>
               </w:rPr>
-              <w:t>Verantwortung:</w:t>
+              <w:t>Verantwortung</w:t>
+            </w:r>
+            <w:proofErr w:type="spellEnd"/>
+            <w:r>
+              <w:rPr>
+                <w:lang w:val="en-US" w:eastAsia="en-US"/>
+              </w:rPr>
+              <w:t>:</w:t>
             </w:r>
           </w:p>
         </w:tc>
@@ -11119,8 +11498,30 @@
               <w:rPr>
                 <w:lang w:val="en-GB" w:eastAsia="en-US"/>
               </w:rPr>
-              <w:t>Fabian Thomé, Kevin Pauer</w:t>
-            </w:r>
+              <w:t xml:space="preserve">Fabian </w:t>
+            </w:r>
+            <w:proofErr w:type="spellStart"/>
+            <w:r>
+              <w:rPr>
+                <w:lang w:val="en-GB" w:eastAsia="en-US"/>
+              </w:rPr>
+              <w:t>Thomé</w:t>
+            </w:r>
+            <w:proofErr w:type="spellEnd"/>
+            <w:r>
+              <w:rPr>
+                <w:lang w:val="en-GB" w:eastAsia="en-US"/>
+              </w:rPr>
+              <w:t xml:space="preserve">, Kevin </w:t>
+            </w:r>
+            <w:proofErr w:type="spellStart"/>
+            <w:r>
+              <w:rPr>
+                <w:lang w:val="en-GB" w:eastAsia="en-US"/>
+              </w:rPr>
+              <w:t>Pauer</w:t>
+            </w:r>
+            <w:proofErr w:type="spellEnd"/>
           </w:p>
         </w:tc>
       </w:tr>
@@ -11146,11 +11547,19 @@
                 <w:lang w:val="en-US" w:eastAsia="en-US"/>
               </w:rPr>
             </w:pPr>
+            <w:proofErr w:type="spellStart"/>
             <w:r>
               <w:rPr>
                 <w:lang w:val="en-US" w:eastAsia="en-US"/>
               </w:rPr>
-              <w:t>Mitarbeit:</w:t>
+              <w:t>Mitarbeit</w:t>
+            </w:r>
+            <w:proofErr w:type="spellEnd"/>
+            <w:r>
+              <w:rPr>
+                <w:lang w:val="en-US" w:eastAsia="en-US"/>
+              </w:rPr>
+              <w:t>:</w:t>
             </w:r>
           </w:p>
         </w:tc>
@@ -11235,12 +11644,21 @@
                 <w:lang w:val="en-US" w:eastAsia="en-US"/>
               </w:rPr>
             </w:pPr>
+            <w:proofErr w:type="spellStart"/>
             <w:r>
               <w:rPr>
                 <w:b/>
                 <w:lang w:val="en-US" w:eastAsia="en-US"/>
               </w:rPr>
-              <w:t xml:space="preserve">Arbeitspaket: </w:t>
+              <w:t>Arbeitspaket</w:t>
+            </w:r>
+            <w:proofErr w:type="spellEnd"/>
+            <w:r>
+              <w:rPr>
+                <w:b/>
+                <w:lang w:val="en-US" w:eastAsia="en-US"/>
+              </w:rPr>
+              <w:t xml:space="preserve">: </w:t>
             </w:r>
             <w:r>
               <w:rPr>
@@ -11278,7 +11696,35 @@
               <w:rPr>
                 <w:lang w:val="en-US" w:eastAsia="en-US"/>
               </w:rPr>
-              <w:t>AP Inhalte / Ergebnisse:</w:t>
+              <w:t xml:space="preserve">AP </w:t>
+            </w:r>
+            <w:proofErr w:type="spellStart"/>
+            <w:r>
+              <w:rPr>
+                <w:lang w:val="en-US" w:eastAsia="en-US"/>
+              </w:rPr>
+              <w:t>Inhalte</w:t>
+            </w:r>
+            <w:proofErr w:type="spellEnd"/>
+            <w:r>
+              <w:rPr>
+                <w:lang w:val="en-US" w:eastAsia="en-US"/>
+              </w:rPr>
+              <w:t xml:space="preserve"> / </w:t>
+            </w:r>
+            <w:proofErr w:type="spellStart"/>
+            <w:r>
+              <w:rPr>
+                <w:lang w:val="en-US" w:eastAsia="en-US"/>
+              </w:rPr>
+              <w:t>Ergebnisse</w:t>
+            </w:r>
+            <w:proofErr w:type="spellEnd"/>
+            <w:r>
+              <w:rPr>
+                <w:lang w:val="en-US" w:eastAsia="en-US"/>
+              </w:rPr>
+              <w:t>:</w:t>
             </w:r>
           </w:p>
         </w:tc>
@@ -11313,11 +11759,19 @@
                 <w:lang w:val="en-US" w:eastAsia="en-US"/>
               </w:rPr>
             </w:pPr>
+            <w:proofErr w:type="spellStart"/>
             <w:r>
               <w:rPr>
                 <w:lang w:val="en-US" w:eastAsia="en-US"/>
               </w:rPr>
-              <w:t>Systemtestplan (STP)</w:t>
+              <w:t>Systemtestplan</w:t>
+            </w:r>
+            <w:proofErr w:type="spellEnd"/>
+            <w:r>
+              <w:rPr>
+                <w:lang w:val="en-US" w:eastAsia="en-US"/>
+              </w:rPr>
+              <w:t xml:space="preserve"> (STP)</w:t>
             </w:r>
           </w:p>
           <w:p>
@@ -11340,11 +11794,19 @@
                 <w:lang w:val="en-US" w:eastAsia="en-US"/>
               </w:rPr>
             </w:pPr>
+            <w:proofErr w:type="spellStart"/>
             <w:r>
               <w:rPr>
                 <w:lang w:val="en-US" w:eastAsia="en-US"/>
               </w:rPr>
-              <w:t>Systemtestreport (STR)</w:t>
+              <w:t>Systemtestreport</w:t>
+            </w:r>
+            <w:proofErr w:type="spellEnd"/>
+            <w:r>
+              <w:rPr>
+                <w:lang w:val="en-US" w:eastAsia="en-US"/>
+              </w:rPr>
+              <w:t xml:space="preserve"> (STR)</w:t>
             </w:r>
           </w:p>
         </w:tc>
@@ -11371,11 +11833,19 @@
                 <w:lang w:val="en-US" w:eastAsia="en-US"/>
               </w:rPr>
             </w:pPr>
+            <w:proofErr w:type="spellStart"/>
             <w:r>
               <w:rPr>
                 <w:lang w:val="en-US" w:eastAsia="en-US"/>
               </w:rPr>
-              <w:t>Verantwortung:</w:t>
+              <w:t>Verantwortung</w:t>
+            </w:r>
+            <w:proofErr w:type="spellEnd"/>
+            <w:r>
+              <w:rPr>
+                <w:lang w:val="en-US" w:eastAsia="en-US"/>
+              </w:rPr>
+              <w:t>:</w:t>
             </w:r>
           </w:p>
         </w:tc>
@@ -11402,20 +11872,37 @@
                 <w:strike/>
                 <w:lang w:val="en-GB"/>
               </w:rPr>
-              <w:t>Tim Sellemann</w:t>
-            </w:r>
-            <w:r>
-              <w:rPr>
+              <w:t xml:space="preserve">Tim </w:t>
+            </w:r>
+            <w:proofErr w:type="spellStart"/>
+            <w:r>
+              <w:rPr>
+                <w:strike/>
                 <w:lang w:val="en-GB"/>
               </w:rPr>
+              <w:t>Sellemann</w:t>
+            </w:r>
+            <w:proofErr w:type="spellEnd"/>
+            <w:r>
+              <w:rPr>
+                <w:lang w:val="en-GB"/>
+              </w:rPr>
               <w:t xml:space="preserve"> </w:t>
             </w:r>
             <w:r>
               <w:rPr>
                 <w:lang w:val="en-GB"/>
               </w:rPr>
-              <w:t>-&gt; Leon Amtmann</w:t>
-            </w:r>
+              <w:t xml:space="preserve">-&gt; Leon </w:t>
+            </w:r>
+            <w:proofErr w:type="spellStart"/>
+            <w:r>
+              <w:rPr>
+                <w:lang w:val="en-GB"/>
+              </w:rPr>
+              <w:t>Amtmann</w:t>
+            </w:r>
+            <w:proofErr w:type="spellEnd"/>
           </w:p>
         </w:tc>
       </w:tr>
@@ -11441,11 +11928,19 @@
                 <w:lang w:val="en-US" w:eastAsia="en-US"/>
               </w:rPr>
             </w:pPr>
+            <w:proofErr w:type="spellStart"/>
             <w:r>
               <w:rPr>
                 <w:lang w:val="en-US" w:eastAsia="en-US"/>
               </w:rPr>
-              <w:t>Mitarbeit:</w:t>
+              <w:t>Mitarbeit</w:t>
+            </w:r>
+            <w:proofErr w:type="spellEnd"/>
+            <w:r>
+              <w:rPr>
+                <w:lang w:val="en-US" w:eastAsia="en-US"/>
+              </w:rPr>
+              <w:t>:</w:t>
             </w:r>
           </w:p>
         </w:tc>
@@ -12531,8 +13026,13 @@
               <w:spacing w:before="60" w:after="60"/>
             </w:pPr>
             <w:r>
-              <w:t>Fertiges Backend</w:t>
-            </w:r>
+              <w:t xml:space="preserve">Fertiges </w:t>
+            </w:r>
+            <w:proofErr w:type="gramStart"/>
+            <w:r>
+              <w:t>Backend</w:t>
+            </w:r>
+            <w:proofErr w:type="gramEnd"/>
           </w:p>
         </w:tc>
         <w:tc>
@@ -12591,8 +13091,13 @@
               <w:spacing w:before="60" w:after="60"/>
             </w:pPr>
             <w:r>
-              <w:t>Verknüpfung Frontend und Backend</w:t>
-            </w:r>
+              <w:t xml:space="preserve">Verknüpfung Frontend und </w:t>
+            </w:r>
+            <w:proofErr w:type="gramStart"/>
+            <w:r>
+              <w:t>Backend</w:t>
+            </w:r>
+            <w:proofErr w:type="gramEnd"/>
           </w:p>
         </w:tc>
         <w:tc>
@@ -12820,8 +13325,16 @@
               <w:rPr>
                 <w:strike/>
               </w:rPr>
-              <w:t>Tim Sellemann</w:t>
-            </w:r>
+              <w:t xml:space="preserve">Tim </w:t>
+            </w:r>
+            <w:proofErr w:type="spellStart"/>
+            <w:r>
+              <w:rPr>
+                <w:strike/>
+              </w:rPr>
+              <w:t>Sellemann</w:t>
+            </w:r>
+            <w:proofErr w:type="spellEnd"/>
             <w:r>
               <w:t xml:space="preserve"> *</w:t>
             </w:r>
@@ -12886,8 +13399,16 @@
               <w:rPr>
                 <w:strike/>
               </w:rPr>
-              <w:t>Tim Sellemann</w:t>
-            </w:r>
+              <w:t xml:space="preserve">Tim </w:t>
+            </w:r>
+            <w:proofErr w:type="spellStart"/>
+            <w:r>
+              <w:rPr>
+                <w:strike/>
+              </w:rPr>
+              <w:t>Sellemann</w:t>
+            </w:r>
+            <w:proofErr w:type="spellEnd"/>
             <w:r>
               <w:t xml:space="preserve"> *</w:t>
             </w:r>
@@ -12952,8 +13473,16 @@
               <w:rPr>
                 <w:strike/>
               </w:rPr>
-              <w:t>Tim Sellemann</w:t>
-            </w:r>
+              <w:t xml:space="preserve">Tim </w:t>
+            </w:r>
+            <w:proofErr w:type="spellStart"/>
+            <w:r>
+              <w:rPr>
+                <w:strike/>
+              </w:rPr>
+              <w:t>Sellemann</w:t>
+            </w:r>
+            <w:proofErr w:type="spellEnd"/>
             <w:r>
               <w:t xml:space="preserve"> *</w:t>
             </w:r>
@@ -13085,6 +13614,9 @@
     </w:p>
     <w:p>
       <w:r>
+        <w:rPr>
+          <w:noProof/>
+        </w:rPr>
         <w:drawing>
           <wp:inline distT="0" distB="0" distL="0" distR="0" wp14:anchorId="679943F7" wp14:editId="44D8DF77">
             <wp:extent cx="5759450" cy="3695065"/>
@@ -13341,9 +13873,11 @@
                 <w:b/>
               </w:rPr>
             </w:pPr>
+            <w:proofErr w:type="spellStart"/>
             <w:r>
               <w:t>kevinpauer</w:t>
             </w:r>
+            <w:proofErr w:type="spellEnd"/>
           </w:p>
         </w:tc>
         <w:tc>
@@ -13562,9 +14096,11 @@
                 <w:b/>
               </w:rPr>
             </w:pPr>
+            <w:proofErr w:type="spellStart"/>
             <w:r>
               <w:t>CalvinFriedrich</w:t>
             </w:r>
+            <w:proofErr w:type="spellEnd"/>
           </w:p>
         </w:tc>
         <w:tc>
@@ -13608,8 +14144,13 @@
               <w:jc w:val="left"/>
             </w:pPr>
             <w:r>
-              <w:t>Meeting Minutes</w:t>
-            </w:r>
+              <w:t xml:space="preserve">Meeting </w:t>
+            </w:r>
+            <w:proofErr w:type="spellStart"/>
+            <w:r>
+              <w:t>Minutes</w:t>
+            </w:r>
+            <w:proofErr w:type="spellEnd"/>
           </w:p>
           <w:p>
             <w:pPr>
@@ -13771,11 +14312,19 @@
                 <w:bCs/>
               </w:rPr>
             </w:pPr>
+            <w:proofErr w:type="spellStart"/>
             <w:r>
               <w:rPr>
                 <w:bCs/>
               </w:rPr>
-              <w:t>thorsten-rausch</w:t>
+              <w:t>thorsten</w:t>
+            </w:r>
+            <w:proofErr w:type="spellEnd"/>
+            <w:r>
+              <w:rPr>
+                <w:bCs/>
+              </w:rPr>
+              <w:t>-rausch</w:t>
             </w:r>
           </w:p>
         </w:tc>
@@ -13817,7 +14366,15 @@
               <w:jc w:val="left"/>
             </w:pPr>
             <w:r>
-              <w:t>System Architecture Specification (SAS)</w:t>
+              <w:t xml:space="preserve">System Architecture </w:t>
+            </w:r>
+            <w:proofErr w:type="spellStart"/>
+            <w:r>
+              <w:t>Specification</w:t>
+            </w:r>
+            <w:proofErr w:type="spellEnd"/>
+            <w:r>
+              <w:t xml:space="preserve"> (SAS)</w:t>
             </w:r>
           </w:p>
           <w:p>
@@ -13929,8 +14486,16 @@
               <w:rPr>
                 <w:rFonts w:eastAsia="Arial" w:cs="Arial"/>
               </w:rPr>
-              <w:t>Verknüpfung Frontend an Backend</w:t>
-            </w:r>
+              <w:t xml:space="preserve">Verknüpfung Frontend an </w:t>
+            </w:r>
+            <w:proofErr w:type="gramStart"/>
+            <w:r>
+              <w:rPr>
+                <w:rFonts w:eastAsia="Arial" w:cs="Arial"/>
+              </w:rPr>
+              <w:t>Backend</w:t>
+            </w:r>
+            <w:proofErr w:type="gramEnd"/>
           </w:p>
           <w:p>
             <w:pPr>
@@ -13980,8 +14545,17 @@
                 <w:b/>
                 <w:bCs/>
               </w:rPr>
-              <w:t>Tim Sellemann</w:t>
-            </w:r>
+              <w:t xml:space="preserve">Tim </w:t>
+            </w:r>
+            <w:proofErr w:type="spellStart"/>
+            <w:r>
+              <w:rPr>
+                <w:b/>
+                <w:bCs/>
+              </w:rPr>
+              <w:t>Sellemann</w:t>
+            </w:r>
+            <w:proofErr w:type="spellEnd"/>
           </w:p>
           <w:p>
             <w:pPr>
@@ -14030,12 +14604,14 @@
                 <w:bCs/>
               </w:rPr>
             </w:pPr>
+            <w:proofErr w:type="spellStart"/>
             <w:r>
               <w:rPr>
                 <w:bCs/>
               </w:rPr>
               <w:t>tmsllmnn</w:t>
             </w:r>
+            <w:proofErr w:type="spellEnd"/>
           </w:p>
         </w:tc>
         <w:tc>
@@ -14226,9 +14802,11 @@
               </w:rPr>
               <w:t xml:space="preserve"> </w:t>
             </w:r>
+            <w:proofErr w:type="spellStart"/>
             <w:r>
               <w:t>fabianthome</w:t>
             </w:r>
+            <w:proofErr w:type="spellEnd"/>
           </w:p>
         </w:tc>
         <w:tc>
@@ -14429,9 +15007,11 @@
               <w:spacing w:before="60" w:after="60"/>
               <w:jc w:val="left"/>
             </w:pPr>
+            <w:proofErr w:type="spellStart"/>
             <w:r>
               <w:t>gohlkemax</w:t>
             </w:r>
+            <w:proofErr w:type="spellEnd"/>
           </w:p>
         </w:tc>
         <w:tc>
@@ -14606,9 +15186,11 @@
               <w:spacing w:before="60" w:after="60"/>
               <w:jc w:val="left"/>
             </w:pPr>
+            <w:proofErr w:type="spellStart"/>
             <w:r>
               <w:t>LeonAmtmann</w:t>
             </w:r>
+            <w:proofErr w:type="spellEnd"/>
           </w:p>
         </w:tc>
         <w:tc>
@@ -14652,8 +15234,13 @@
               <w:jc w:val="left"/>
             </w:pPr>
             <w:r>
-              <w:t>Verantwortung der Instandhaltung und Aktualisierung des Githubs</w:t>
-            </w:r>
+              <w:t xml:space="preserve">Verantwortung der Instandhaltung und Aktualisierung des </w:t>
+            </w:r>
+            <w:proofErr w:type="spellStart"/>
+            <w:r>
+              <w:t>Githubs</w:t>
+            </w:r>
+            <w:proofErr w:type="spellEnd"/>
           </w:p>
           <w:p>
             <w:pPr>

</xml_diff>